<commit_message>
added analysis of results
</commit_message>
<xml_diff>
--- a/TP3/rapport.docx
+++ b/TP3/rapport.docx
@@ -30,7 +30,7 @@
                     <pic:cNvPicPr/>
                   </pic:nvPicPr>
                   <pic:blipFill>
-                    <a:blip r:embed="rId5" cstate="print">
+                    <a:blip r:embed="rId7" cstate="print">
                       <a:extLst>
                         <a:ext uri="{28A0092B-C50C-407E-A947-70E740481C1C}">
                           <a14:useLocalDpi xmlns:a14="http://schemas.microsoft.com/office/drawing/2010/main" val="0"/>
@@ -159,7 +159,6 @@
         </w:rPr>
         <w:t>Test d’</w:t>
       </w:r>
-      <w:proofErr w:type="spellStart"/>
       <w:r>
         <w:rPr>
           <w:rFonts w:ascii="Times New Roman" w:hAnsi="Times New Roman" w:cs="Times New Roman"/>
@@ -167,9 +166,8 @@
           <w:szCs w:val="28"/>
           <w:lang w:val="fr-CA"/>
         </w:rPr>
-        <w:t>intéractions</w:t>
+        <w:t>interactions</w:t>
       </w:r>
-      <w:proofErr w:type="spellEnd"/>
     </w:p>
     <w:p>
       <w:pPr>
@@ -372,6 +370,17 @@
           <w:lang w:val="fr-CA"/>
         </w:rPr>
       </w:pPr>
+    </w:p>
+    <w:p>
+      <w:pPr>
+        <w:jc w:val="center"/>
+        <w:rPr>
+          <w:rFonts w:ascii="Times New Roman" w:hAnsi="Times New Roman" w:cs="Times New Roman"/>
+          <w:sz w:val="28"/>
+          <w:szCs w:val="28"/>
+          <w:lang w:val="fr-CA"/>
+        </w:rPr>
+      </w:pPr>
       <w:r>
         <w:rPr>
           <w:rFonts w:ascii="Times New Roman" w:hAnsi="Times New Roman" w:cs="Times New Roman"/>
@@ -397,16 +406,20 @@
       <w:pPr>
         <w:rPr>
           <w:rFonts w:ascii="Times New Roman" w:hAnsi="Times New Roman" w:cs="Times New Roman"/>
-          <w:sz w:val="28"/>
-          <w:szCs w:val="28"/>
+          <w:b/>
+          <w:bCs/>
+          <w:sz w:val="24"/>
+          <w:szCs w:val="24"/>
           <w:lang w:val="fr-CA"/>
         </w:rPr>
       </w:pPr>
       <w:r>
         <w:rPr>
           <w:rFonts w:ascii="Times New Roman" w:hAnsi="Times New Roman" w:cs="Times New Roman"/>
-          <w:sz w:val="28"/>
-          <w:szCs w:val="28"/>
+          <w:b/>
+          <w:bCs/>
+          <w:sz w:val="24"/>
+          <w:szCs w:val="24"/>
           <w:lang w:val="fr-CA"/>
         </w:rPr>
         <w:br w:type="page"/>
@@ -491,7 +504,6 @@
           <w:lang w:val="fr-CA"/>
         </w:rPr>
       </w:pPr>
-      <w:proofErr w:type="gramStart"/>
       <w:r>
         <w:rPr>
           <w:rFonts w:ascii="Times New Roman" w:hAnsi="Times New Roman" w:cs="Times New Roman"/>
@@ -499,17 +511,7 @@
           <w:szCs w:val="24"/>
           <w:lang w:val="fr-CA"/>
         </w:rPr>
-        <w:t>CA(</w:t>
-      </w:r>
-      <w:proofErr w:type="gramEnd"/>
-      <w:r>
-        <w:rPr>
-          <w:rFonts w:ascii="Times New Roman" w:hAnsi="Times New Roman" w:cs="Times New Roman"/>
-          <w:sz w:val="24"/>
-          <w:szCs w:val="24"/>
-          <w:lang w:val="fr-CA"/>
-        </w:rPr>
-        <w:t xml:space="preserve">N, t, k, v) = CA(8, 2, 4, {2, 2, 2, 4}) </w:t>
+        <w:t xml:space="preserve">CA(N, t, k, v) = CA(8, 2, 4, {2, 2, 2, 4}) </w:t>
       </w:r>
       <w:r>
         <w:rPr>
@@ -552,7 +554,6 @@
           <w:lang w:val="fr-CA"/>
         </w:rPr>
       </w:pPr>
-      <w:proofErr w:type="gramStart"/>
       <w:r>
         <w:rPr>
           <w:rFonts w:ascii="Times New Roman" w:hAnsi="Times New Roman" w:cs="Times New Roman"/>
@@ -560,17 +561,7 @@
           <w:szCs w:val="24"/>
           <w:lang w:val="fr-CA"/>
         </w:rPr>
-        <w:t>CA(</w:t>
-      </w:r>
-      <w:proofErr w:type="gramEnd"/>
-      <w:r>
-        <w:rPr>
-          <w:rFonts w:ascii="Times New Roman" w:hAnsi="Times New Roman" w:cs="Times New Roman"/>
-          <w:sz w:val="24"/>
-          <w:szCs w:val="24"/>
-          <w:lang w:val="fr-CA"/>
-        </w:rPr>
-        <w:t>N, t, k, v) = CA(</w:t>
+        <w:t>CA(N, t, k, v) = CA(</w:t>
       </w:r>
       <w:r>
         <w:rPr>
@@ -632,25 +623,7 @@
           <w:szCs w:val="24"/>
           <w:lang w:val="fr-CA"/>
         </w:rPr>
-        <w:t xml:space="preserve">eractions </w:t>
-      </w:r>
-      <w:r>
-        <w:rPr>
-          <w:rFonts w:ascii="Times New Roman" w:hAnsi="Times New Roman" w:cs="Times New Roman"/>
-          <w:sz w:val="24"/>
-          <w:szCs w:val="24"/>
-          <w:lang w:val="fr-CA"/>
-        </w:rPr>
-        <w:t>triples</w:t>
-      </w:r>
-      <w:r>
-        <w:rPr>
-          <w:rFonts w:ascii="Times New Roman" w:hAnsi="Times New Roman" w:cs="Times New Roman"/>
-          <w:sz w:val="24"/>
-          <w:szCs w:val="24"/>
-          <w:lang w:val="fr-CA"/>
-        </w:rPr>
-        <w:t xml:space="preserve"> ;</w:t>
+        <w:t>eractions triples ;</w:t>
       </w:r>
     </w:p>
     <w:p>
@@ -667,7 +640,6 @@
           <w:lang w:val="fr-CA"/>
         </w:rPr>
       </w:pPr>
-      <w:proofErr w:type="gramStart"/>
       <w:r>
         <w:rPr>
           <w:rFonts w:ascii="Times New Roman" w:hAnsi="Times New Roman" w:cs="Times New Roman"/>
@@ -675,17 +647,7 @@
           <w:szCs w:val="24"/>
           <w:lang w:val="fr-CA"/>
         </w:rPr>
-        <w:t>CA(</w:t>
-      </w:r>
-      <w:proofErr w:type="gramEnd"/>
-      <w:r>
-        <w:rPr>
-          <w:rFonts w:ascii="Times New Roman" w:hAnsi="Times New Roman" w:cs="Times New Roman"/>
-          <w:sz w:val="24"/>
-          <w:szCs w:val="24"/>
-          <w:lang w:val="fr-CA"/>
-        </w:rPr>
-        <w:t>N, t, k, v) = CA(</w:t>
+        <w:t>CA(N, t, k, v) = CA(</w:t>
       </w:r>
       <w:r>
         <w:rPr>
@@ -747,25 +709,7 @@
           <w:szCs w:val="24"/>
           <w:lang w:val="fr-CA"/>
         </w:rPr>
-        <w:t xml:space="preserve">eractions </w:t>
-      </w:r>
-      <w:r>
-        <w:rPr>
-          <w:rFonts w:ascii="Times New Roman" w:hAnsi="Times New Roman" w:cs="Times New Roman"/>
-          <w:sz w:val="24"/>
-          <w:szCs w:val="24"/>
-          <w:lang w:val="fr-CA"/>
-        </w:rPr>
-        <w:t>quadruples</w:t>
-      </w:r>
-      <w:r>
-        <w:rPr>
-          <w:rFonts w:ascii="Times New Roman" w:hAnsi="Times New Roman" w:cs="Times New Roman"/>
-          <w:sz w:val="24"/>
-          <w:szCs w:val="24"/>
-          <w:lang w:val="fr-CA"/>
-        </w:rPr>
-        <w:t xml:space="preserve"> ;</w:t>
+        <w:t>eractions quadruples ;</w:t>
       </w:r>
     </w:p>
     <w:p>
@@ -818,61 +762,7 @@
           <w:szCs w:val="24"/>
           <w:lang w:val="fr-CA"/>
         </w:rPr>
-        <w:t xml:space="preserve">Pour </w:t>
-      </w:r>
-      <w:r>
-        <w:rPr>
-          <w:rFonts w:ascii="Times New Roman" w:hAnsi="Times New Roman" w:cs="Times New Roman"/>
-          <w:sz w:val="24"/>
-          <w:szCs w:val="24"/>
-          <w:lang w:val="fr-CA"/>
-        </w:rPr>
-        <w:t xml:space="preserve">les </w:t>
-      </w:r>
-      <w:r>
-        <w:rPr>
-          <w:rFonts w:ascii="Times New Roman" w:hAnsi="Times New Roman" w:cs="Times New Roman"/>
-          <w:sz w:val="24"/>
-          <w:szCs w:val="24"/>
-          <w:lang w:val="fr-CA"/>
-        </w:rPr>
-        <w:t>interaction</w:t>
-      </w:r>
-      <w:r>
-        <w:rPr>
-          <w:rFonts w:ascii="Times New Roman" w:hAnsi="Times New Roman" w:cs="Times New Roman"/>
-          <w:sz w:val="24"/>
-          <w:szCs w:val="24"/>
-          <w:lang w:val="fr-CA"/>
-        </w:rPr>
-        <w:t>s</w:t>
-      </w:r>
-      <w:r>
-        <w:rPr>
-          <w:rFonts w:ascii="Times New Roman" w:hAnsi="Times New Roman" w:cs="Times New Roman"/>
-          <w:sz w:val="24"/>
-          <w:szCs w:val="24"/>
-          <w:lang w:val="fr-CA"/>
-        </w:rPr>
-        <w:t xml:space="preserve"> </w:t>
-      </w:r>
-      <w:r>
-        <w:rPr>
-          <w:rFonts w:ascii="Times New Roman" w:hAnsi="Times New Roman" w:cs="Times New Roman"/>
-          <w:sz w:val="24"/>
-          <w:szCs w:val="24"/>
-          <w:lang w:val="fr-CA"/>
-        </w:rPr>
-        <w:t>doubles</w:t>
-      </w:r>
-      <w:r>
-        <w:rPr>
-          <w:rFonts w:ascii="Times New Roman" w:hAnsi="Times New Roman" w:cs="Times New Roman"/>
-          <w:sz w:val="24"/>
-          <w:szCs w:val="24"/>
-          <w:lang w:val="fr-CA"/>
-        </w:rPr>
-        <w:t xml:space="preserve">, nous obtenons les résultats suivants : </w:t>
+        <w:t xml:space="preserve">Pour les interactions doubles, nous obtenons les résultats suivants : </w:t>
       </w:r>
     </w:p>
     <w:tbl>
@@ -14594,6 +14484,647 @@
     </w:p>
     <w:p>
       <w:pPr>
+        <w:jc w:val="both"/>
+        <w:rPr>
+          <w:rFonts w:ascii="Times New Roman" w:hAnsi="Times New Roman" w:cs="Times New Roman"/>
+          <w:sz w:val="24"/>
+          <w:szCs w:val="24"/>
+          <w:lang w:val="fr-CA"/>
+        </w:rPr>
+      </w:pPr>
+      <w:r>
+        <w:rPr>
+          <w:rFonts w:ascii="Times New Roman" w:hAnsi="Times New Roman" w:cs="Times New Roman"/>
+          <w:sz w:val="24"/>
+          <w:szCs w:val="24"/>
+          <w:lang w:val="fr-CA"/>
+        </w:rPr>
+        <w:lastRenderedPageBreak/>
+        <w:t xml:space="preserve">En premier lieu, on remarque que </w:t>
+      </w:r>
+      <w:r>
+        <w:rPr>
+          <w:rFonts w:ascii="Times New Roman" w:hAnsi="Times New Roman" w:cs="Times New Roman"/>
+          <w:sz w:val="24"/>
+          <w:szCs w:val="24"/>
+          <w:lang w:val="fr-CA"/>
+        </w:rPr>
+        <w:t>le calcul de probabilité</w:t>
+      </w:r>
+      <w:r>
+        <w:rPr>
+          <w:rFonts w:ascii="Times New Roman" w:hAnsi="Times New Roman" w:cs="Times New Roman"/>
+          <w:sz w:val="24"/>
+          <w:szCs w:val="24"/>
+          <w:lang w:val="fr-CA"/>
+        </w:rPr>
+        <w:t xml:space="preserve"> (formule avec ou sans </w:t>
+      </w:r>
+      <w:r>
+        <w:rPr>
+          <w:rFonts w:ascii="Times New Roman" w:hAnsi="Times New Roman" w:cs="Times New Roman"/>
+          <w:sz w:val="24"/>
+          <w:szCs w:val="24"/>
+          <w:lang w:val="fr-CA"/>
+        </w:rPr>
+        <w:t>logarithme</w:t>
+      </w:r>
+      <w:r>
+        <w:rPr>
+          <w:rFonts w:ascii="Times New Roman" w:hAnsi="Times New Roman" w:cs="Times New Roman"/>
+          <w:sz w:val="24"/>
+          <w:szCs w:val="24"/>
+          <w:lang w:val="fr-CA"/>
+        </w:rPr>
+        <w:t>)</w:t>
+      </w:r>
+      <w:r>
+        <w:rPr>
+          <w:rFonts w:ascii="Times New Roman" w:hAnsi="Times New Roman" w:cs="Times New Roman"/>
+          <w:sz w:val="24"/>
+          <w:szCs w:val="24"/>
+          <w:lang w:val="fr-CA"/>
+        </w:rPr>
+        <w:t xml:space="preserve"> </w:t>
+      </w:r>
+      <w:r>
+        <w:rPr>
+          <w:rFonts w:ascii="Times New Roman" w:hAnsi="Times New Roman" w:cs="Times New Roman"/>
+          <w:sz w:val="24"/>
+          <w:szCs w:val="24"/>
+          <w:lang w:val="fr-CA"/>
+        </w:rPr>
+        <w:t xml:space="preserve">et le calcul de </w:t>
+      </w:r>
+      <w:r>
+        <w:rPr>
+          <w:rFonts w:ascii="Times New Roman" w:hAnsi="Times New Roman" w:cs="Times New Roman"/>
+          <w:sz w:val="24"/>
+          <w:szCs w:val="24"/>
+          <w:lang w:val="fr-CA"/>
+        </w:rPr>
+        <w:t>la combinaison des probabilités n’influencent pas nos métriques (</w:t>
+      </w:r>
+      <w:proofErr w:type="spellStart"/>
+      <w:r>
+        <w:rPr>
+          <w:rFonts w:ascii="Times New Roman" w:hAnsi="Times New Roman" w:cs="Times New Roman"/>
+          <w:i/>
+          <w:iCs/>
+          <w:sz w:val="24"/>
+          <w:szCs w:val="24"/>
+          <w:lang w:val="fr-CA"/>
+        </w:rPr>
+        <w:t>accuracy</w:t>
+      </w:r>
+      <w:proofErr w:type="spellEnd"/>
+      <w:r>
+        <w:rPr>
+          <w:rFonts w:ascii="Times New Roman" w:hAnsi="Times New Roman" w:cs="Times New Roman"/>
+          <w:sz w:val="24"/>
+          <w:szCs w:val="24"/>
+          <w:lang w:val="fr-CA"/>
+        </w:rPr>
+        <w:t xml:space="preserve">, </w:t>
+      </w:r>
+      <w:proofErr w:type="spellStart"/>
+      <w:r>
+        <w:rPr>
+          <w:rFonts w:ascii="Times New Roman" w:hAnsi="Times New Roman" w:cs="Times New Roman"/>
+          <w:i/>
+          <w:iCs/>
+          <w:sz w:val="24"/>
+          <w:szCs w:val="24"/>
+          <w:lang w:val="fr-CA"/>
+        </w:rPr>
+        <w:t>precision</w:t>
+      </w:r>
+      <w:proofErr w:type="spellEnd"/>
+      <w:r>
+        <w:rPr>
+          <w:rFonts w:ascii="Times New Roman" w:hAnsi="Times New Roman" w:cs="Times New Roman"/>
+          <w:sz w:val="24"/>
+          <w:szCs w:val="24"/>
+          <w:lang w:val="fr-CA"/>
+        </w:rPr>
+        <w:t xml:space="preserve"> et </w:t>
+      </w:r>
+      <w:proofErr w:type="spellStart"/>
+      <w:r>
+        <w:rPr>
+          <w:rFonts w:ascii="Times New Roman" w:hAnsi="Times New Roman" w:cs="Times New Roman"/>
+          <w:i/>
+          <w:iCs/>
+          <w:sz w:val="24"/>
+          <w:szCs w:val="24"/>
+          <w:lang w:val="fr-CA"/>
+        </w:rPr>
+        <w:t>recall</w:t>
+      </w:r>
+      <w:proofErr w:type="spellEnd"/>
+      <w:r>
+        <w:rPr>
+          <w:rFonts w:ascii="Times New Roman" w:hAnsi="Times New Roman" w:cs="Times New Roman"/>
+          <w:sz w:val="24"/>
+          <w:szCs w:val="24"/>
+          <w:lang w:val="fr-CA"/>
+        </w:rPr>
+        <w:t xml:space="preserve">). </w:t>
+      </w:r>
+      <w:r>
+        <w:rPr>
+          <w:rFonts w:ascii="Times New Roman" w:hAnsi="Times New Roman" w:cs="Times New Roman"/>
+          <w:sz w:val="24"/>
+          <w:szCs w:val="24"/>
+          <w:lang w:val="fr-CA"/>
+        </w:rPr>
+        <w:t xml:space="preserve">On pouvait s’y attendre car les deux méthodes de calculs sont similaires. </w:t>
+      </w:r>
+    </w:p>
+    <w:p>
+      <w:pPr>
+        <w:jc w:val="both"/>
+        <w:rPr>
+          <w:rFonts w:ascii="Times New Roman" w:hAnsi="Times New Roman" w:cs="Times New Roman"/>
+          <w:sz w:val="24"/>
+          <w:szCs w:val="24"/>
+          <w:lang w:val="fr-CA"/>
+        </w:rPr>
+      </w:pPr>
+      <w:r>
+        <w:rPr>
+          <w:rFonts w:ascii="Times New Roman" w:hAnsi="Times New Roman" w:cs="Times New Roman"/>
+          <w:sz w:val="24"/>
+          <w:szCs w:val="24"/>
+          <w:lang w:val="fr-CA"/>
+        </w:rPr>
+        <w:t xml:space="preserve">Ensuite, on peut remarquer que les deux autres paramètres, soit la création du </w:t>
+      </w:r>
+      <w:r>
+        <w:rPr>
+          <w:rFonts w:ascii="Times New Roman" w:hAnsi="Times New Roman" w:cs="Times New Roman"/>
+          <w:sz w:val="24"/>
+          <w:szCs w:val="24"/>
+          <w:lang w:val="fr-CA"/>
+        </w:rPr>
+        <w:t>vocabulaire (</w:t>
+      </w:r>
+      <w:proofErr w:type="spellStart"/>
+      <w:r>
+        <w:rPr>
+          <w:rFonts w:ascii="Times New Roman" w:hAnsi="Times New Roman" w:cs="Times New Roman"/>
+          <w:sz w:val="24"/>
+          <w:szCs w:val="24"/>
+          <w:lang w:val="fr-CA"/>
+        </w:rPr>
+        <w:t>vocab</w:t>
+      </w:r>
+      <w:proofErr w:type="spellEnd"/>
+      <w:r>
+        <w:rPr>
+          <w:rFonts w:ascii="Times New Roman" w:hAnsi="Times New Roman" w:cs="Times New Roman"/>
+          <w:sz w:val="24"/>
+          <w:szCs w:val="24"/>
+          <w:lang w:val="fr-CA"/>
+        </w:rPr>
+        <w:t>) et le nettoyage de texte (</w:t>
+      </w:r>
+      <w:proofErr w:type="spellStart"/>
+      <w:r>
+        <w:rPr>
+          <w:rFonts w:ascii="Times New Roman" w:hAnsi="Times New Roman" w:cs="Times New Roman"/>
+          <w:sz w:val="24"/>
+          <w:szCs w:val="24"/>
+          <w:lang w:val="fr-CA"/>
+        </w:rPr>
+        <w:t>clean_opt</w:t>
+      </w:r>
+      <w:proofErr w:type="spellEnd"/>
+      <w:r>
+        <w:rPr>
+          <w:rFonts w:ascii="Times New Roman" w:hAnsi="Times New Roman" w:cs="Times New Roman"/>
+          <w:sz w:val="24"/>
+          <w:szCs w:val="24"/>
+          <w:lang w:val="fr-CA"/>
+        </w:rPr>
+        <w:t xml:space="preserve">) </w:t>
+      </w:r>
+      <w:r>
+        <w:rPr>
+          <w:rFonts w:ascii="Times New Roman" w:hAnsi="Times New Roman" w:cs="Times New Roman"/>
+          <w:sz w:val="24"/>
+          <w:szCs w:val="24"/>
+          <w:lang w:val="fr-CA"/>
+        </w:rPr>
+        <w:t>exercent</w:t>
+      </w:r>
+      <w:r>
+        <w:rPr>
+          <w:rFonts w:ascii="Times New Roman" w:hAnsi="Times New Roman" w:cs="Times New Roman"/>
+          <w:sz w:val="24"/>
+          <w:szCs w:val="24"/>
+          <w:lang w:val="fr-CA"/>
+        </w:rPr>
+        <w:t xml:space="preserve"> une influence sur nos métriques. </w:t>
+      </w:r>
+    </w:p>
+    <w:p>
+      <w:pPr>
+        <w:jc w:val="both"/>
+        <w:rPr>
+          <w:rFonts w:ascii="Times New Roman" w:hAnsi="Times New Roman" w:cs="Times New Roman"/>
+          <w:sz w:val="24"/>
+          <w:szCs w:val="24"/>
+          <w:lang w:val="fr-CA"/>
+        </w:rPr>
+      </w:pPr>
+      <w:r>
+        <w:rPr>
+          <w:rFonts w:ascii="Times New Roman" w:hAnsi="Times New Roman" w:cs="Times New Roman"/>
+          <w:sz w:val="24"/>
+          <w:szCs w:val="24"/>
+          <w:lang w:val="fr-CA"/>
+        </w:rPr>
+        <w:t xml:space="preserve">On peut remarquer que le paramètre </w:t>
+      </w:r>
+      <w:proofErr w:type="spellStart"/>
+      <w:r>
+        <w:rPr>
+          <w:rFonts w:ascii="Times New Roman" w:hAnsi="Times New Roman" w:cs="Times New Roman"/>
+          <w:sz w:val="24"/>
+          <w:szCs w:val="24"/>
+          <w:lang w:val="fr-CA"/>
+        </w:rPr>
+        <w:t>clean_opt</w:t>
+      </w:r>
+      <w:proofErr w:type="spellEnd"/>
+      <w:r>
+        <w:rPr>
+          <w:rFonts w:ascii="Times New Roman" w:hAnsi="Times New Roman" w:cs="Times New Roman"/>
+          <w:sz w:val="24"/>
+          <w:szCs w:val="24"/>
+          <w:lang w:val="fr-CA"/>
+        </w:rPr>
+        <w:t xml:space="preserve"> </w:t>
+      </w:r>
+      <w:r>
+        <w:rPr>
+          <w:rFonts w:ascii="Times New Roman" w:hAnsi="Times New Roman" w:cs="Times New Roman"/>
+          <w:sz w:val="24"/>
+          <w:szCs w:val="24"/>
+          <w:lang w:val="fr-CA"/>
+        </w:rPr>
+        <w:t xml:space="preserve">a une influence sur les résultats car il permet de faire le </w:t>
+      </w:r>
+      <w:proofErr w:type="spellStart"/>
+      <w:r>
+        <w:rPr>
+          <w:rFonts w:ascii="Times New Roman" w:hAnsi="Times New Roman" w:cs="Times New Roman"/>
+          <w:sz w:val="24"/>
+          <w:szCs w:val="24"/>
+          <w:lang w:val="fr-CA"/>
+        </w:rPr>
+        <w:t>stemming</w:t>
+      </w:r>
+      <w:proofErr w:type="spellEnd"/>
+      <w:r>
+        <w:rPr>
+          <w:rFonts w:ascii="Times New Roman" w:hAnsi="Times New Roman" w:cs="Times New Roman"/>
+          <w:sz w:val="24"/>
+          <w:szCs w:val="24"/>
+          <w:lang w:val="fr-CA"/>
+        </w:rPr>
+        <w:t xml:space="preserve"> </w:t>
+      </w:r>
+      <w:r>
+        <w:rPr>
+          <w:rFonts w:ascii="Times New Roman" w:hAnsi="Times New Roman" w:cs="Times New Roman"/>
+          <w:sz w:val="24"/>
+          <w:szCs w:val="24"/>
+          <w:lang w:val="fr-CA"/>
+        </w:rPr>
+        <w:t xml:space="preserve">(ou non) </w:t>
+      </w:r>
+      <w:r>
+        <w:rPr>
+          <w:rFonts w:ascii="Times New Roman" w:hAnsi="Times New Roman" w:cs="Times New Roman"/>
+          <w:sz w:val="24"/>
+          <w:szCs w:val="24"/>
+          <w:lang w:val="fr-CA"/>
+        </w:rPr>
+        <w:t xml:space="preserve">et d’enlever les « stop </w:t>
+      </w:r>
+      <w:proofErr w:type="spellStart"/>
+      <w:r>
+        <w:rPr>
+          <w:rFonts w:ascii="Times New Roman" w:hAnsi="Times New Roman" w:cs="Times New Roman"/>
+          <w:sz w:val="24"/>
+          <w:szCs w:val="24"/>
+          <w:lang w:val="fr-CA"/>
+        </w:rPr>
+        <w:t>words</w:t>
+      </w:r>
+      <w:proofErr w:type="spellEnd"/>
+      <w:r>
+        <w:rPr>
+          <w:rFonts w:ascii="Times New Roman" w:hAnsi="Times New Roman" w:cs="Times New Roman"/>
+          <w:sz w:val="24"/>
+          <w:szCs w:val="24"/>
+          <w:lang w:val="fr-CA"/>
+        </w:rPr>
+        <w:t> »</w:t>
+      </w:r>
+      <w:r>
+        <w:rPr>
+          <w:rFonts w:ascii="Times New Roman" w:hAnsi="Times New Roman" w:cs="Times New Roman"/>
+          <w:sz w:val="24"/>
+          <w:szCs w:val="24"/>
+          <w:lang w:val="fr-CA"/>
+        </w:rPr>
+        <w:t xml:space="preserve">. En effet, on remarque que les métriques de performances varient </w:t>
+      </w:r>
+      <w:r>
+        <w:rPr>
+          <w:rFonts w:ascii="Times New Roman" w:hAnsi="Times New Roman" w:cs="Times New Roman"/>
+          <w:sz w:val="24"/>
+          <w:szCs w:val="24"/>
+          <w:lang w:val="fr-CA"/>
+        </w:rPr>
+        <w:t xml:space="preserve">positivement lorsqu’on n’effectue pas le </w:t>
+      </w:r>
+      <w:proofErr w:type="spellStart"/>
+      <w:r>
+        <w:rPr>
+          <w:rFonts w:ascii="Times New Roman" w:hAnsi="Times New Roman" w:cs="Times New Roman"/>
+          <w:sz w:val="24"/>
+          <w:szCs w:val="24"/>
+          <w:lang w:val="fr-CA"/>
+        </w:rPr>
+        <w:t>stemming</w:t>
+      </w:r>
+      <w:proofErr w:type="spellEnd"/>
+      <w:r>
+        <w:rPr>
+          <w:rFonts w:ascii="Times New Roman" w:hAnsi="Times New Roman" w:cs="Times New Roman"/>
+          <w:sz w:val="24"/>
+          <w:szCs w:val="24"/>
+          <w:lang w:val="fr-CA"/>
+        </w:rPr>
+        <w:t xml:space="preserve">. </w:t>
+      </w:r>
+    </w:p>
+    <w:p>
+      <w:pPr>
+        <w:jc w:val="both"/>
+        <w:rPr>
+          <w:rFonts w:ascii="Times New Roman" w:hAnsi="Times New Roman" w:cs="Times New Roman"/>
+          <w:sz w:val="24"/>
+          <w:szCs w:val="24"/>
+          <w:lang w:val="fr-CA"/>
+        </w:rPr>
+      </w:pPr>
+      <w:r>
+        <w:rPr>
+          <w:rFonts w:ascii="Times New Roman" w:hAnsi="Times New Roman" w:cs="Times New Roman"/>
+          <w:sz w:val="24"/>
+          <w:szCs w:val="24"/>
+          <w:lang w:val="fr-CA"/>
+        </w:rPr>
+        <w:t xml:space="preserve">Lors de la création du vocabulaire, on peut choisir de faire varier la fréquence des mots minimale pour ajouter un mot dans le dictionnaire. On peut remarquer </w:t>
+      </w:r>
+      <w:r>
+        <w:rPr>
+          <w:rFonts w:ascii="Times New Roman" w:hAnsi="Times New Roman" w:cs="Times New Roman"/>
+          <w:sz w:val="24"/>
+          <w:szCs w:val="24"/>
+          <w:lang w:val="fr-CA"/>
+        </w:rPr>
+        <w:t>lorsque la fréquence des mots minimale augmente, l’</w:t>
+      </w:r>
+      <w:proofErr w:type="spellStart"/>
+      <w:r>
+        <w:rPr>
+          <w:rFonts w:ascii="Times New Roman" w:hAnsi="Times New Roman" w:cs="Times New Roman"/>
+          <w:i/>
+          <w:iCs/>
+          <w:sz w:val="24"/>
+          <w:szCs w:val="24"/>
+          <w:lang w:val="fr-CA"/>
+        </w:rPr>
+        <w:t>accuracy</w:t>
+      </w:r>
+      <w:proofErr w:type="spellEnd"/>
+      <w:r>
+        <w:rPr>
+          <w:rFonts w:ascii="Times New Roman" w:hAnsi="Times New Roman" w:cs="Times New Roman"/>
+          <w:sz w:val="24"/>
+          <w:szCs w:val="24"/>
+          <w:lang w:val="fr-CA"/>
+        </w:rPr>
+        <w:t xml:space="preserve"> et la précision du système diminuent. </w:t>
+      </w:r>
+      <w:r>
+        <w:rPr>
+          <w:rFonts w:ascii="Times New Roman" w:hAnsi="Times New Roman" w:cs="Times New Roman"/>
+          <w:sz w:val="24"/>
+          <w:szCs w:val="24"/>
+          <w:lang w:val="fr-CA"/>
+        </w:rPr>
+        <w:t xml:space="preserve">Cependant, on peut voir que le </w:t>
+      </w:r>
+      <w:proofErr w:type="spellStart"/>
+      <w:r>
+        <w:rPr>
+          <w:rFonts w:ascii="Times New Roman" w:hAnsi="Times New Roman" w:cs="Times New Roman"/>
+          <w:i/>
+          <w:iCs/>
+          <w:sz w:val="24"/>
+          <w:szCs w:val="24"/>
+          <w:lang w:val="fr-CA"/>
+        </w:rPr>
+        <w:t>recall</w:t>
+      </w:r>
+      <w:proofErr w:type="spellEnd"/>
+      <w:r>
+        <w:rPr>
+          <w:rFonts w:ascii="Times New Roman" w:hAnsi="Times New Roman" w:cs="Times New Roman"/>
+          <w:sz w:val="24"/>
+          <w:szCs w:val="24"/>
+          <w:lang w:val="fr-CA"/>
+        </w:rPr>
+        <w:t xml:space="preserve"> du système à tendance à augmenter légèrement. </w:t>
+      </w:r>
+    </w:p>
+    <w:p>
+      <w:pPr>
+        <w:jc w:val="both"/>
+        <w:rPr>
+          <w:rFonts w:ascii="Times New Roman" w:hAnsi="Times New Roman" w:cs="Times New Roman"/>
+          <w:sz w:val="24"/>
+          <w:szCs w:val="24"/>
+          <w:lang w:val="fr-CA"/>
+        </w:rPr>
+      </w:pPr>
+      <w:r>
+        <w:rPr>
+          <w:rFonts w:ascii="Times New Roman" w:hAnsi="Times New Roman" w:cs="Times New Roman"/>
+          <w:sz w:val="24"/>
+          <w:szCs w:val="24"/>
+          <w:lang w:val="fr-CA"/>
+        </w:rPr>
+        <w:t xml:space="preserve">En se basant sur les interactions triples, on peut voir que nos meilleurs résultats sont obtenus avec </w:t>
+      </w:r>
+      <w:r>
+        <w:rPr>
+          <w:rFonts w:ascii="Times New Roman" w:hAnsi="Times New Roman" w:cs="Times New Roman"/>
+          <w:sz w:val="24"/>
+          <w:szCs w:val="24"/>
+          <w:lang w:val="fr-CA"/>
+        </w:rPr>
+        <w:t xml:space="preserve">les cas de test 2 et 3 soit lorsque la fréquence des mots minimale est égale à 1, que nous n’effectuons pas le </w:t>
+      </w:r>
+      <w:proofErr w:type="spellStart"/>
+      <w:r>
+        <w:rPr>
+          <w:rFonts w:ascii="Times New Roman" w:hAnsi="Times New Roman" w:cs="Times New Roman"/>
+          <w:sz w:val="24"/>
+          <w:szCs w:val="24"/>
+          <w:lang w:val="fr-CA"/>
+        </w:rPr>
+        <w:t>stemming</w:t>
+      </w:r>
+      <w:proofErr w:type="spellEnd"/>
+      <w:r>
+        <w:rPr>
+          <w:rFonts w:ascii="Times New Roman" w:hAnsi="Times New Roman" w:cs="Times New Roman"/>
+          <w:sz w:val="24"/>
+          <w:szCs w:val="24"/>
+          <w:lang w:val="fr-CA"/>
+        </w:rPr>
+        <w:t xml:space="preserve"> et que nous enlevons les « </w:t>
+      </w:r>
+      <w:proofErr w:type="spellStart"/>
+      <w:r>
+        <w:rPr>
+          <w:rFonts w:ascii="Times New Roman" w:hAnsi="Times New Roman" w:cs="Times New Roman"/>
+          <w:sz w:val="24"/>
+          <w:szCs w:val="24"/>
+          <w:lang w:val="fr-CA"/>
+        </w:rPr>
+        <w:t>stop_words</w:t>
+      </w:r>
+      <w:proofErr w:type="spellEnd"/>
+      <w:r>
+        <w:rPr>
+          <w:rFonts w:ascii="Times New Roman" w:hAnsi="Times New Roman" w:cs="Times New Roman"/>
+          <w:sz w:val="24"/>
+          <w:szCs w:val="24"/>
+          <w:lang w:val="fr-CA"/>
+        </w:rPr>
+        <w:t> »</w:t>
+      </w:r>
+      <w:r>
+        <w:rPr>
+          <w:rFonts w:ascii="Times New Roman" w:hAnsi="Times New Roman" w:cs="Times New Roman"/>
+          <w:sz w:val="24"/>
+          <w:szCs w:val="24"/>
+          <w:lang w:val="fr-CA"/>
+        </w:rPr>
+        <w:t xml:space="preserve"> (</w:t>
+      </w:r>
+      <w:proofErr w:type="spellStart"/>
+      <w:r>
+        <w:rPr>
+          <w:rFonts w:ascii="Times New Roman" w:hAnsi="Times New Roman" w:cs="Times New Roman"/>
+          <w:sz w:val="24"/>
+          <w:szCs w:val="24"/>
+          <w:lang w:val="fr-CA"/>
+        </w:rPr>
+        <w:t>clean_opt</w:t>
+      </w:r>
+      <w:proofErr w:type="spellEnd"/>
+      <w:r>
+        <w:rPr>
+          <w:rFonts w:ascii="Times New Roman" w:hAnsi="Times New Roman" w:cs="Times New Roman"/>
+          <w:sz w:val="24"/>
+          <w:szCs w:val="24"/>
+          <w:lang w:val="fr-CA"/>
+        </w:rPr>
+        <w:t xml:space="preserve"> = 1). </w:t>
+      </w:r>
+      <w:r>
+        <w:rPr>
+          <w:rFonts w:ascii="Times New Roman" w:hAnsi="Times New Roman" w:cs="Times New Roman"/>
+          <w:sz w:val="24"/>
+          <w:szCs w:val="24"/>
+          <w:lang w:val="fr-CA"/>
+        </w:rPr>
+        <w:t xml:space="preserve">La méthode de calcul de probabilité ou la combinaison de probabilité n’ont aucune influence sur nos résultats. </w:t>
+      </w:r>
+    </w:p>
+    <w:p>
+      <w:pPr>
+        <w:jc w:val="both"/>
+        <w:rPr>
+          <w:rFonts w:ascii="Times New Roman" w:hAnsi="Times New Roman" w:cs="Times New Roman"/>
+          <w:sz w:val="24"/>
+          <w:szCs w:val="24"/>
+          <w:lang w:val="fr-CA"/>
+        </w:rPr>
+      </w:pPr>
+      <w:r>
+        <w:rPr>
+          <w:rFonts w:ascii="Times New Roman" w:hAnsi="Times New Roman" w:cs="Times New Roman"/>
+          <w:sz w:val="24"/>
+          <w:szCs w:val="24"/>
+          <w:lang w:val="fr-CA"/>
+        </w:rPr>
+        <w:t xml:space="preserve">Une amélioration du système pourrait être de faire le </w:t>
+      </w:r>
+      <w:proofErr w:type="spellStart"/>
+      <w:r>
+        <w:rPr>
+          <w:rFonts w:ascii="Times New Roman" w:hAnsi="Times New Roman" w:cs="Times New Roman"/>
+          <w:sz w:val="24"/>
+          <w:szCs w:val="24"/>
+          <w:lang w:val="fr-CA"/>
+        </w:rPr>
+        <w:t>stemming</w:t>
+      </w:r>
+      <w:proofErr w:type="spellEnd"/>
+      <w:r>
+        <w:rPr>
+          <w:rFonts w:ascii="Times New Roman" w:hAnsi="Times New Roman" w:cs="Times New Roman"/>
+          <w:sz w:val="24"/>
+          <w:szCs w:val="24"/>
+          <w:lang w:val="fr-CA"/>
+        </w:rPr>
+        <w:t xml:space="preserve"> et de ne pas enlever les « stop </w:t>
+      </w:r>
+      <w:proofErr w:type="spellStart"/>
+      <w:r>
+        <w:rPr>
+          <w:rFonts w:ascii="Times New Roman" w:hAnsi="Times New Roman" w:cs="Times New Roman"/>
+          <w:sz w:val="24"/>
+          <w:szCs w:val="24"/>
+          <w:lang w:val="fr-CA"/>
+        </w:rPr>
+        <w:t>words</w:t>
+      </w:r>
+      <w:proofErr w:type="spellEnd"/>
+      <w:r>
+        <w:rPr>
+          <w:rFonts w:ascii="Times New Roman" w:hAnsi="Times New Roman" w:cs="Times New Roman"/>
+          <w:sz w:val="24"/>
+          <w:szCs w:val="24"/>
+          <w:lang w:val="fr-CA"/>
+        </w:rPr>
+        <w:t xml:space="preserve"> ». Ainsi, la performance du système serait améliorée. </w:t>
+      </w:r>
+    </w:p>
+    <w:p>
+      <w:pPr>
+        <w:jc w:val="both"/>
         <w:rPr>
           <w:rFonts w:ascii="Times New Roman" w:hAnsi="Times New Roman" w:cs="Times New Roman"/>
           <w:sz w:val="24"/>
@@ -14603,13 +15134,118 @@
       </w:pPr>
     </w:p>
     <w:sectPr>
+      <w:footerReference w:type="default" r:id="rId8"/>
       <w:pgSz w:w="12240" w:h="15840"/>
       <w:pgMar w:top="1440" w:right="1440" w:bottom="1440" w:left="1440" w:header="708" w:footer="708" w:gutter="0"/>
       <w:cols w:space="708"/>
+      <w:titlePg/>
       <w:docGrid w:linePitch="360"/>
     </w:sectPr>
   </w:body>
 </w:document>
+</file>
+
+<file path=word/endnotes.xml><?xml version="1.0" encoding="utf-8"?>
+<w:endnotes xmlns:wpc="http://schemas.microsoft.com/office/word/2010/wordprocessingCanvas" xmlns:cx="http://schemas.microsoft.com/office/drawing/2014/chartex" xmlns:cx1="http://schemas.microsoft.com/office/drawing/2015/9/8/chartex" xmlns:cx2="http://schemas.microsoft.com/office/drawing/2015/10/21/chartex" xmlns:cx3="http://schemas.microsoft.com/office/drawing/2016/5/9/chartex" xmlns:cx4="http://schemas.microsoft.com/office/drawing/2016/5/10/chartex" xmlns:cx5="http://schemas.microsoft.com/office/drawing/2016/5/11/chartex" xmlns:cx6="http://schemas.microsoft.com/office/drawing/2016/5/12/chartex" xmlns:cx7="http://schemas.microsoft.com/office/drawing/2016/5/13/chartex" xmlns:cx8="http://schemas.microsoft.com/office/drawing/2016/5/14/chartex" xmlns:mc="http://schemas.openxmlformats.org/markup-compatibility/2006" xmlns:aink="http://schemas.microsoft.com/office/drawing/2016/ink" xmlns:am3d="http://schemas.microsoft.com/office/drawing/2017/model3d" xmlns:o="urn:schemas-microsoft-com:office:office" xmlns:r="http://schemas.openxmlformats.org/officeDocument/2006/relationships" xmlns:m="http://schemas.openxmlformats.org/officeDocument/2006/math" xmlns:v="urn:schemas-microsoft-com:vml" xmlns:wp14="http://schemas.microsoft.com/office/word/2010/wordprocessingDrawing" xmlns:wp="http://schemas.openxmlformats.org/drawingml/2006/wordprocessingDrawing" xmlns:w10="urn:schemas-microsoft-com:office:word" xmlns:w="http://schemas.openxmlformats.org/wordprocessingml/2006/main" xmlns:w14="http://schemas.microsoft.com/office/word/2010/wordml" xmlns:w15="http://schemas.microsoft.com/office/word/2012/wordml" xmlns:w16cex="http://schemas.microsoft.com/office/word/2018/wordml/cex" xmlns:w16cid="http://schemas.microsoft.com/office/word/2016/wordml/cid" xmlns:w16="http://schemas.microsoft.com/office/word/2018/wordml" xmlns:w16sdtdh="http://schemas.microsoft.com/office/word/2020/wordml/sdtdatahash" xmlns:w16se="http://schemas.microsoft.com/office/word/2015/wordml/symex" xmlns:wpg="http://schemas.microsoft.com/office/word/2010/wordprocessingGroup" xmlns:wpi="http://schemas.microsoft.com/office/word/2010/wordprocessingInk" xmlns:wne="http://schemas.microsoft.com/office/word/2006/wordml" xmlns:wps="http://schemas.microsoft.com/office/word/2010/wordprocessingShape" mc:Ignorable="w14 w15 w16se w16cid w16 w16cex w16sdtdh wp14">
+  <w:endnote w:type="separator" w:id="-1">
+    <w:p>
+      <w:pPr>
+        <w:spacing w:after="0" w:line="240" w:lineRule="auto"/>
+      </w:pPr>
+      <w:r>
+        <w:separator/>
+      </w:r>
+    </w:p>
+  </w:endnote>
+  <w:endnote w:type="continuationSeparator" w:id="0">
+    <w:p>
+      <w:pPr>
+        <w:spacing w:after="0" w:line="240" w:lineRule="auto"/>
+      </w:pPr>
+      <w:r>
+        <w:continuationSeparator/>
+      </w:r>
+    </w:p>
+  </w:endnote>
+</w:endnotes>
+</file>
+
+<file path=word/footer1.xml><?xml version="1.0" encoding="utf-8"?>
+<w:ftr xmlns:wpc="http://schemas.microsoft.com/office/word/2010/wordprocessingCanvas" xmlns:cx="http://schemas.microsoft.com/office/drawing/2014/chartex" xmlns:cx1="http://schemas.microsoft.com/office/drawing/2015/9/8/chartex" xmlns:cx2="http://schemas.microsoft.com/office/drawing/2015/10/21/chartex" xmlns:cx3="http://schemas.microsoft.com/office/drawing/2016/5/9/chartex" xmlns:cx4="http://schemas.microsoft.com/office/drawing/2016/5/10/chartex" xmlns:cx5="http://schemas.microsoft.com/office/drawing/2016/5/11/chartex" xmlns:cx6="http://schemas.microsoft.com/office/drawing/2016/5/12/chartex" xmlns:cx7="http://schemas.microsoft.com/office/drawing/2016/5/13/chartex" xmlns:cx8="http://schemas.microsoft.com/office/drawing/2016/5/14/chartex" xmlns:mc="http://schemas.openxmlformats.org/markup-compatibility/2006" xmlns:aink="http://schemas.microsoft.com/office/drawing/2016/ink" xmlns:am3d="http://schemas.microsoft.com/office/drawing/2017/model3d" xmlns:o="urn:schemas-microsoft-com:office:office" xmlns:r="http://schemas.openxmlformats.org/officeDocument/2006/relationships" xmlns:m="http://schemas.openxmlformats.org/officeDocument/2006/math" xmlns:v="urn:schemas-microsoft-com:vml" xmlns:wp14="http://schemas.microsoft.com/office/word/2010/wordprocessingDrawing" xmlns:wp="http://schemas.openxmlformats.org/drawingml/2006/wordprocessingDrawing" xmlns:w10="urn:schemas-microsoft-com:office:word" xmlns:w="http://schemas.openxmlformats.org/wordprocessingml/2006/main" xmlns:w14="http://schemas.microsoft.com/office/word/2010/wordml" xmlns:w15="http://schemas.microsoft.com/office/word/2012/wordml" xmlns:w16cex="http://schemas.microsoft.com/office/word/2018/wordml/cex" xmlns:w16cid="http://schemas.microsoft.com/office/word/2016/wordml/cid" xmlns:w16="http://schemas.microsoft.com/office/word/2018/wordml" xmlns:w16sdtdh="http://schemas.microsoft.com/office/word/2020/wordml/sdtdatahash" xmlns:w16se="http://schemas.microsoft.com/office/word/2015/wordml/symex" xmlns:wpg="http://schemas.microsoft.com/office/word/2010/wordprocessingGroup" xmlns:wpi="http://schemas.microsoft.com/office/word/2010/wordprocessingInk" xmlns:wne="http://schemas.microsoft.com/office/word/2006/wordml" xmlns:wps="http://schemas.microsoft.com/office/word/2010/wordprocessingShape" mc:Ignorable="w14 w15 w16se w16cid w16 w16cex w16sdtdh wp14">
+  <w:sdt>
+    <w:sdtPr>
+      <w:id w:val="-1496339990"/>
+      <w:docPartObj>
+        <w:docPartGallery w:val="Page Numbers (Bottom of Page)"/>
+        <w:docPartUnique/>
+      </w:docPartObj>
+    </w:sdtPr>
+    <w:sdtEndPr>
+      <w:rPr>
+        <w:noProof/>
+      </w:rPr>
+    </w:sdtEndPr>
+    <w:sdtContent>
+      <w:p>
+        <w:pPr>
+          <w:pStyle w:val="Footer"/>
+          <w:jc w:val="right"/>
+        </w:pPr>
+        <w:r>
+          <w:fldChar w:fldCharType="begin"/>
+        </w:r>
+        <w:r>
+          <w:instrText xml:space="preserve"> PAGE   \* MERGEFORMAT </w:instrText>
+        </w:r>
+        <w:r>
+          <w:fldChar w:fldCharType="separate"/>
+        </w:r>
+        <w:r>
+          <w:rPr>
+            <w:noProof/>
+          </w:rPr>
+          <w:t>2</w:t>
+        </w:r>
+        <w:r>
+          <w:rPr>
+            <w:noProof/>
+          </w:rPr>
+          <w:fldChar w:fldCharType="end"/>
+        </w:r>
+      </w:p>
+    </w:sdtContent>
+  </w:sdt>
+  <w:p>
+    <w:pPr>
+      <w:pStyle w:val="Footer"/>
+    </w:pPr>
+  </w:p>
+</w:ftr>
+</file>
+
+<file path=word/footnotes.xml><?xml version="1.0" encoding="utf-8"?>
+<w:footnotes xmlns:wpc="http://schemas.microsoft.com/office/word/2010/wordprocessingCanvas" xmlns:cx="http://schemas.microsoft.com/office/drawing/2014/chartex" xmlns:cx1="http://schemas.microsoft.com/office/drawing/2015/9/8/chartex" xmlns:cx2="http://schemas.microsoft.com/office/drawing/2015/10/21/chartex" xmlns:cx3="http://schemas.microsoft.com/office/drawing/2016/5/9/chartex" xmlns:cx4="http://schemas.microsoft.com/office/drawing/2016/5/10/chartex" xmlns:cx5="http://schemas.microsoft.com/office/drawing/2016/5/11/chartex" xmlns:cx6="http://schemas.microsoft.com/office/drawing/2016/5/12/chartex" xmlns:cx7="http://schemas.microsoft.com/office/drawing/2016/5/13/chartex" xmlns:cx8="http://schemas.microsoft.com/office/drawing/2016/5/14/chartex" xmlns:mc="http://schemas.openxmlformats.org/markup-compatibility/2006" xmlns:aink="http://schemas.microsoft.com/office/drawing/2016/ink" xmlns:am3d="http://schemas.microsoft.com/office/drawing/2017/model3d" xmlns:o="urn:schemas-microsoft-com:office:office" xmlns:r="http://schemas.openxmlformats.org/officeDocument/2006/relationships" xmlns:m="http://schemas.openxmlformats.org/officeDocument/2006/math" xmlns:v="urn:schemas-microsoft-com:vml" xmlns:wp14="http://schemas.microsoft.com/office/word/2010/wordprocessingDrawing" xmlns:wp="http://schemas.openxmlformats.org/drawingml/2006/wordprocessingDrawing" xmlns:w10="urn:schemas-microsoft-com:office:word" xmlns:w="http://schemas.openxmlformats.org/wordprocessingml/2006/main" xmlns:w14="http://schemas.microsoft.com/office/word/2010/wordml" xmlns:w15="http://schemas.microsoft.com/office/word/2012/wordml" xmlns:w16cex="http://schemas.microsoft.com/office/word/2018/wordml/cex" xmlns:w16cid="http://schemas.microsoft.com/office/word/2016/wordml/cid" xmlns:w16="http://schemas.microsoft.com/office/word/2018/wordml" xmlns:w16sdtdh="http://schemas.microsoft.com/office/word/2020/wordml/sdtdatahash" xmlns:w16se="http://schemas.microsoft.com/office/word/2015/wordml/symex" xmlns:wpg="http://schemas.microsoft.com/office/word/2010/wordprocessingGroup" xmlns:wpi="http://schemas.microsoft.com/office/word/2010/wordprocessingInk" xmlns:wne="http://schemas.microsoft.com/office/word/2006/wordml" xmlns:wps="http://schemas.microsoft.com/office/word/2010/wordprocessingShape" mc:Ignorable="w14 w15 w16se w16cid w16 w16cex w16sdtdh wp14">
+  <w:footnote w:type="separator" w:id="-1">
+    <w:p>
+      <w:pPr>
+        <w:spacing w:after="0" w:line="240" w:lineRule="auto"/>
+      </w:pPr>
+      <w:r>
+        <w:separator/>
+      </w:r>
+    </w:p>
+  </w:footnote>
+  <w:footnote w:type="continuationSeparator" w:id="0">
+    <w:p>
+      <w:pPr>
+        <w:spacing w:after="0" w:line="240" w:lineRule="auto"/>
+      </w:pPr>
+      <w:r>
+        <w:continuationSeparator/>
+      </w:r>
+    </w:p>
+  </w:footnote>
+</w:footnotes>
 </file>
 
 <file path=word/numbering.xml><?xml version="1.0" encoding="utf-8"?>
@@ -15192,6 +15828,56 @@
       <w:contextualSpacing/>
     </w:pPr>
   </w:style>
+  <w:style w:type="paragraph" w:styleId="Header">
+    <w:name w:val="header"/>
+    <w:basedOn w:val="Normal"/>
+    <w:link w:val="HeaderChar"/>
+    <w:uiPriority w:val="99"/>
+    <w:unhideWhenUsed/>
+    <w:rsid w:val="00040B78"/>
+    <w:pPr>
+      <w:tabs>
+        <w:tab w:val="center" w:pos="4703"/>
+        <w:tab w:val="right" w:pos="9406"/>
+      </w:tabs>
+      <w:spacing w:after="0" w:line="240" w:lineRule="auto"/>
+    </w:pPr>
+  </w:style>
+  <w:style w:type="character" w:customStyle="1" w:styleId="HeaderChar">
+    <w:name w:val="Header Char"/>
+    <w:basedOn w:val="DefaultParagraphFont"/>
+    <w:link w:val="Header"/>
+    <w:uiPriority w:val="99"/>
+    <w:rsid w:val="00040B78"/>
+    <w:rPr>
+      <w:lang w:val="en-US"/>
+    </w:rPr>
+  </w:style>
+  <w:style w:type="paragraph" w:styleId="Footer">
+    <w:name w:val="footer"/>
+    <w:basedOn w:val="Normal"/>
+    <w:link w:val="FooterChar"/>
+    <w:uiPriority w:val="99"/>
+    <w:unhideWhenUsed/>
+    <w:rsid w:val="00040B78"/>
+    <w:pPr>
+      <w:tabs>
+        <w:tab w:val="center" w:pos="4703"/>
+        <w:tab w:val="right" w:pos="9406"/>
+      </w:tabs>
+      <w:spacing w:after="0" w:line="240" w:lineRule="auto"/>
+    </w:pPr>
+  </w:style>
+  <w:style w:type="character" w:customStyle="1" w:styleId="FooterChar">
+    <w:name w:val="Footer Char"/>
+    <w:basedOn w:val="DefaultParagraphFont"/>
+    <w:link w:val="Footer"/>
+    <w:uiPriority w:val="99"/>
+    <w:rsid w:val="00040B78"/>
+    <w:rPr>
+      <w:lang w:val="en-US"/>
+    </w:rPr>
+  </w:style>
 </w:styles>
 </file>
 

</xml_diff>

<commit_message>
modifications of tables in report with new code
</commit_message>
<xml_diff>
--- a/TP3/rapport.docx
+++ b/TP3/rapport.docx
@@ -1222,7 +1222,7 @@
                 <w:sz w:val="24"/>
                 <w:szCs w:val="24"/>
               </w:rPr>
-              <w:t>0.82</w:t>
+              <w:t>0.51</w:t>
             </w:r>
           </w:p>
         </w:tc>
@@ -1248,7 +1248,7 @@
                 <w:sz w:val="24"/>
                 <w:szCs w:val="24"/>
               </w:rPr>
-              <w:t>0.94</w:t>
+              <w:t>0.4</w:t>
             </w:r>
           </w:p>
         </w:tc>
@@ -1274,7 +1274,7 @@
                 <w:sz w:val="24"/>
                 <w:szCs w:val="24"/>
               </w:rPr>
-              <w:t>0.58</w:t>
+              <w:t>0.57</w:t>
             </w:r>
           </w:p>
         </w:tc>
@@ -1444,7 +1444,16 @@
                 <w:sz w:val="24"/>
                 <w:szCs w:val="24"/>
               </w:rPr>
-              <w:t>0.77</w:t>
+              <w:t>0.</w:t>
+            </w:r>
+            <w:r>
+              <w:rPr>
+                <w:rFonts w:ascii="Times New Roman" w:eastAsia="Times New Roman" w:hAnsi="Times New Roman" w:cs="Times New Roman"/>
+                <w:color w:val="000000"/>
+                <w:sz w:val="24"/>
+                <w:szCs w:val="24"/>
+              </w:rPr>
+              <w:t>82</w:t>
             </w:r>
           </w:p>
         </w:tc>
@@ -1470,7 +1479,7 @@
                 <w:sz w:val="24"/>
                 <w:szCs w:val="24"/>
               </w:rPr>
-              <w:t>0.88</w:t>
+              <w:t>0.74</w:t>
             </w:r>
           </w:p>
         </w:tc>
@@ -1496,7 +1505,7 @@
                 <w:sz w:val="24"/>
                 <w:szCs w:val="24"/>
               </w:rPr>
-              <w:t>0.47</w:t>
+              <w:t>0.83</w:t>
             </w:r>
           </w:p>
         </w:tc>
@@ -1666,7 +1675,7 @@
                 <w:sz w:val="24"/>
                 <w:szCs w:val="24"/>
               </w:rPr>
-              <w:t>0.8</w:t>
+              <w:t>0.51</w:t>
             </w:r>
           </w:p>
         </w:tc>
@@ -1692,7 +1701,7 @@
                 <w:sz w:val="24"/>
                 <w:szCs w:val="24"/>
               </w:rPr>
-              <w:t>0.76</w:t>
+              <w:t>0.4</w:t>
             </w:r>
           </w:p>
         </w:tc>
@@ -1718,7 +1727,7 @@
                 <w:sz w:val="24"/>
                 <w:szCs w:val="24"/>
               </w:rPr>
-              <w:t>0.68</w:t>
+              <w:t>0.57</w:t>
             </w:r>
           </w:p>
         </w:tc>
@@ -1888,7 +1897,16 @@
                 <w:sz w:val="24"/>
                 <w:szCs w:val="24"/>
               </w:rPr>
-              <w:t>0.72</w:t>
+              <w:t>0.</w:t>
+            </w:r>
+            <w:r>
+              <w:rPr>
+                <w:rFonts w:ascii="Times New Roman" w:eastAsia="Times New Roman" w:hAnsi="Times New Roman" w:cs="Times New Roman"/>
+                <w:color w:val="000000"/>
+                <w:sz w:val="24"/>
+                <w:szCs w:val="24"/>
+              </w:rPr>
+              <w:t>65</w:t>
             </w:r>
           </w:p>
         </w:tc>
@@ -1914,7 +1932,7 @@
                 <w:sz w:val="24"/>
                 <w:szCs w:val="24"/>
               </w:rPr>
-              <w:t>0.69</w:t>
+              <w:t>0.53</w:t>
             </w:r>
           </w:p>
         </w:tc>
@@ -1940,7 +1958,7 @@
                 <w:sz w:val="24"/>
                 <w:szCs w:val="24"/>
               </w:rPr>
-              <w:t>0.49</w:t>
+              <w:t>0.83</w:t>
             </w:r>
           </w:p>
         </w:tc>
@@ -2110,7 +2128,7 @@
                 <w:sz w:val="24"/>
                 <w:szCs w:val="24"/>
               </w:rPr>
-              <w:t>0.68</w:t>
+              <w:t>0.53</w:t>
             </w:r>
           </w:p>
         </w:tc>
@@ -2136,7 +2154,7 @@
                 <w:sz w:val="24"/>
                 <w:szCs w:val="24"/>
               </w:rPr>
-              <w:t>0.59</w:t>
+              <w:t>0.41</w:t>
             </w:r>
           </w:p>
         </w:tc>
@@ -2162,7 +2180,7 @@
                 <w:sz w:val="24"/>
                 <w:szCs w:val="24"/>
               </w:rPr>
-              <w:t>0.51</w:t>
+              <w:t>0.49</w:t>
             </w:r>
           </w:p>
         </w:tc>
@@ -2332,7 +2350,7 @@
                 <w:sz w:val="24"/>
                 <w:szCs w:val="24"/>
               </w:rPr>
-              <w:t>0.73</w:t>
+              <w:t>0.45</w:t>
             </w:r>
           </w:p>
         </w:tc>
@@ -2358,7 +2376,7 @@
                 <w:sz w:val="24"/>
                 <w:szCs w:val="24"/>
               </w:rPr>
-              <w:t>0.64</w:t>
+              <w:t>0.41</w:t>
             </w:r>
           </w:p>
         </w:tc>
@@ -2384,7 +2402,7 @@
                 <w:sz w:val="24"/>
                 <w:szCs w:val="24"/>
               </w:rPr>
-              <w:t>0.69</w:t>
+              <w:t>1</w:t>
             </w:r>
           </w:p>
         </w:tc>
@@ -2554,7 +2572,7 @@
                 <w:sz w:val="24"/>
                 <w:szCs w:val="24"/>
               </w:rPr>
-              <w:t>0.59</w:t>
+              <w:t>0.53</w:t>
             </w:r>
           </w:p>
         </w:tc>
@@ -2580,7 +2598,7 @@
                 <w:sz w:val="24"/>
                 <w:szCs w:val="24"/>
               </w:rPr>
-              <w:t>0.48</w:t>
+              <w:t>0.41</w:t>
             </w:r>
           </w:p>
         </w:tc>
@@ -2606,7 +2624,7 @@
                 <w:sz w:val="24"/>
                 <w:szCs w:val="24"/>
               </w:rPr>
-              <w:t>0.51</w:t>
+              <w:t>0.49</w:t>
             </w:r>
           </w:p>
         </w:tc>
@@ -2776,7 +2794,7 @@
                 <w:sz w:val="24"/>
                 <w:szCs w:val="24"/>
               </w:rPr>
-              <w:t>0.67</w:t>
+              <w:t>0.41</w:t>
             </w:r>
           </w:p>
         </w:tc>
@@ -2802,7 +2820,7 @@
                 <w:sz w:val="24"/>
                 <w:szCs w:val="24"/>
               </w:rPr>
-              <w:t>0.55</w:t>
+              <w:t>0.4</w:t>
             </w:r>
           </w:p>
         </w:tc>
@@ -2828,7 +2846,7 @@
                 <w:sz w:val="24"/>
                 <w:szCs w:val="24"/>
               </w:rPr>
-              <w:t>0.69</w:t>
+              <w:t>1</w:t>
             </w:r>
           </w:p>
         </w:tc>
@@ -3329,7 +3347,7 @@
                 <w:sz w:val="24"/>
                 <w:szCs w:val="24"/>
               </w:rPr>
-              <w:t>0.77</w:t>
+              <w:t>0.52</w:t>
             </w:r>
           </w:p>
         </w:tc>
@@ -3355,7 +3373,7 @@
                 <w:sz w:val="24"/>
                 <w:szCs w:val="24"/>
               </w:rPr>
-              <w:t>0.88</w:t>
+              <w:t>0.39</w:t>
             </w:r>
           </w:p>
         </w:tc>
@@ -3381,7 +3399,7 @@
                 <w:sz w:val="24"/>
                 <w:szCs w:val="24"/>
               </w:rPr>
-              <w:t>0.47</w:t>
+              <w:t>0.48</w:t>
             </w:r>
           </w:p>
         </w:tc>
@@ -3559,7 +3577,7 @@
                 <w:sz w:val="24"/>
                 <w:szCs w:val="24"/>
               </w:rPr>
-              <w:t>0.82</w:t>
+              <w:t>0.51</w:t>
             </w:r>
           </w:p>
         </w:tc>
@@ -3585,7 +3603,7 @@
                 <w:sz w:val="24"/>
                 <w:szCs w:val="24"/>
               </w:rPr>
-              <w:t>0.94</w:t>
+              <w:t>0.4</w:t>
             </w:r>
           </w:p>
         </w:tc>
@@ -3611,7 +3629,7 @@
                 <w:sz w:val="24"/>
                 <w:szCs w:val="24"/>
               </w:rPr>
-              <w:t>0.58</w:t>
+              <w:t>0.57</w:t>
             </w:r>
           </w:p>
         </w:tc>
@@ -3789,7 +3807,7 @@
                 <w:sz w:val="24"/>
                 <w:szCs w:val="24"/>
               </w:rPr>
-              <w:t>0.82</w:t>
+              <w:t>0.79</w:t>
             </w:r>
           </w:p>
         </w:tc>
@@ -3815,7 +3833,7 @@
                 <w:sz w:val="24"/>
                 <w:szCs w:val="24"/>
               </w:rPr>
-              <w:t>0.94</w:t>
+              <w:t>0.69</w:t>
             </w:r>
           </w:p>
         </w:tc>
@@ -3841,7 +3859,7 @@
                 <w:sz w:val="24"/>
                 <w:szCs w:val="24"/>
               </w:rPr>
-              <w:t>0.58</w:t>
+              <w:t>0.81</w:t>
             </w:r>
           </w:p>
         </w:tc>
@@ -4019,7 +4037,7 @@
                 <w:sz w:val="24"/>
                 <w:szCs w:val="24"/>
               </w:rPr>
-              <w:t>0.77</w:t>
+              <w:t>0.74</w:t>
             </w:r>
           </w:p>
         </w:tc>
@@ -4045,7 +4063,7 @@
                 <w:sz w:val="24"/>
                 <w:szCs w:val="24"/>
               </w:rPr>
-              <w:t>0.88</w:t>
+              <w:t>0.64</w:t>
             </w:r>
           </w:p>
         </w:tc>
@@ -4071,7 +4089,7 @@
                 <w:sz w:val="24"/>
                 <w:szCs w:val="24"/>
               </w:rPr>
-              <w:t>0.47</w:t>
+              <w:t>0.78</w:t>
             </w:r>
           </w:p>
         </w:tc>
@@ -4249,7 +4267,7 @@
                 <w:sz w:val="24"/>
                 <w:szCs w:val="24"/>
               </w:rPr>
-              <w:t>0.8</w:t>
+              <w:t>0.51</w:t>
             </w:r>
           </w:p>
         </w:tc>
@@ -4275,7 +4293,7 @@
                 <w:sz w:val="24"/>
                 <w:szCs w:val="24"/>
               </w:rPr>
-              <w:t>0.76</w:t>
+              <w:t>0.4</w:t>
             </w:r>
           </w:p>
         </w:tc>
@@ -4301,7 +4319,7 @@
                 <w:sz w:val="24"/>
                 <w:szCs w:val="24"/>
               </w:rPr>
-              <w:t>0.68</w:t>
+              <w:t>0.57</w:t>
             </w:r>
           </w:p>
         </w:tc>
@@ -4479,7 +4497,7 @@
                 <w:sz w:val="24"/>
                 <w:szCs w:val="24"/>
               </w:rPr>
-              <w:t>0.72</w:t>
+              <w:t>0.52</w:t>
             </w:r>
           </w:p>
         </w:tc>
@@ -4505,7 +4523,7 @@
                 <w:sz w:val="24"/>
                 <w:szCs w:val="24"/>
               </w:rPr>
-              <w:t>0.69</w:t>
+              <w:t>0.4</w:t>
             </w:r>
           </w:p>
         </w:tc>
@@ -4531,7 +4549,7 @@
                 <w:sz w:val="24"/>
                 <w:szCs w:val="24"/>
               </w:rPr>
-              <w:t>0.49</w:t>
+              <w:t>0.52</w:t>
             </w:r>
           </w:p>
         </w:tc>
@@ -4709,7 +4727,7 @@
                 <w:sz w:val="24"/>
                 <w:szCs w:val="24"/>
               </w:rPr>
-              <w:t>0.72</w:t>
+              <w:t>0.76</w:t>
             </w:r>
           </w:p>
         </w:tc>
@@ -4735,7 +4753,7 @@
                 <w:sz w:val="24"/>
                 <w:szCs w:val="24"/>
               </w:rPr>
-              <w:t>0.69</w:t>
+              <w:t>0.63</w:t>
             </w:r>
           </w:p>
         </w:tc>
@@ -4761,7 +4779,7 @@
                 <w:sz w:val="24"/>
                 <w:szCs w:val="24"/>
               </w:rPr>
-              <w:t>0.49</w:t>
+              <w:t>0.87</w:t>
             </w:r>
           </w:p>
         </w:tc>
@@ -4939,7 +4957,7 @@
                 <w:sz w:val="24"/>
                 <w:szCs w:val="24"/>
               </w:rPr>
-              <w:t>0.8</w:t>
+              <w:t>0.51</w:t>
             </w:r>
           </w:p>
         </w:tc>
@@ -4965,7 +4983,7 @@
                 <w:sz w:val="24"/>
                 <w:szCs w:val="24"/>
               </w:rPr>
-              <w:t>0.76</w:t>
+              <w:t>0.44</w:t>
             </w:r>
           </w:p>
         </w:tc>
@@ -4991,7 +5009,7 @@
                 <w:sz w:val="24"/>
                 <w:szCs w:val="24"/>
               </w:rPr>
-              <w:t>0.68</w:t>
+              <w:t>1</w:t>
             </w:r>
           </w:p>
         </w:tc>
@@ -5169,7 +5187,7 @@
                 <w:sz w:val="24"/>
                 <w:szCs w:val="24"/>
               </w:rPr>
-              <w:t>0.68</w:t>
+              <w:t>0.53</w:t>
             </w:r>
           </w:p>
         </w:tc>
@@ -5195,7 +5213,7 @@
                 <w:sz w:val="24"/>
                 <w:szCs w:val="24"/>
               </w:rPr>
-              <w:t>0.59</w:t>
+              <w:t>0.4</w:t>
             </w:r>
           </w:p>
         </w:tc>
@@ -5221,7 +5239,7 @@
                 <w:sz w:val="24"/>
                 <w:szCs w:val="24"/>
               </w:rPr>
-              <w:t>0.51</w:t>
+              <w:t>0.49</w:t>
             </w:r>
           </w:p>
         </w:tc>
@@ -5399,7 +5417,7 @@
                 <w:sz w:val="24"/>
                 <w:szCs w:val="24"/>
               </w:rPr>
-              <w:t>0.73</w:t>
+              <w:t>0.5</w:t>
             </w:r>
           </w:p>
         </w:tc>
@@ -5425,7 +5443,7 @@
                 <w:sz w:val="24"/>
                 <w:szCs w:val="24"/>
               </w:rPr>
-              <w:t>0.64</w:t>
+              <w:t>0.39</w:t>
             </w:r>
           </w:p>
         </w:tc>
@@ -5451,7 +5469,7 @@
                 <w:sz w:val="24"/>
                 <w:szCs w:val="24"/>
               </w:rPr>
-              <w:t>0.69</w:t>
+              <w:t>0.56</w:t>
             </w:r>
           </w:p>
         </w:tc>
@@ -5629,7 +5647,7 @@
                 <w:sz w:val="24"/>
                 <w:szCs w:val="24"/>
               </w:rPr>
-              <w:t>0.73</w:t>
+              <w:t>0.59</w:t>
             </w:r>
           </w:p>
         </w:tc>
@@ -5655,7 +5673,7 @@
                 <w:sz w:val="24"/>
                 <w:szCs w:val="24"/>
               </w:rPr>
-              <w:t>0.64</w:t>
+              <w:t>0.48</w:t>
             </w:r>
           </w:p>
         </w:tc>
@@ -5681,7 +5699,7 @@
                 <w:sz w:val="24"/>
                 <w:szCs w:val="24"/>
               </w:rPr>
-              <w:t>0.69</w:t>
+              <w:t>0.99</w:t>
             </w:r>
           </w:p>
         </w:tc>
@@ -5859,7 +5877,7 @@
                 <w:sz w:val="24"/>
                 <w:szCs w:val="24"/>
               </w:rPr>
-              <w:t>0.68</w:t>
+              <w:t>0.62</w:t>
             </w:r>
           </w:p>
         </w:tc>
@@ -5885,7 +5903,7 @@
                 <w:sz w:val="24"/>
                 <w:szCs w:val="24"/>
               </w:rPr>
-              <w:t>0.59</w:t>
+              <w:t>0.51</w:t>
             </w:r>
           </w:p>
         </w:tc>
@@ -5911,7 +5929,7 @@
                 <w:sz w:val="24"/>
                 <w:szCs w:val="24"/>
               </w:rPr>
-              <w:t>0.51</w:t>
+              <w:t>0.83</w:t>
             </w:r>
           </w:p>
         </w:tc>
@@ -6089,7 +6107,16 @@
                 <w:sz w:val="24"/>
                 <w:szCs w:val="24"/>
               </w:rPr>
-              <w:t>0.59</w:t>
+              <w:t>0.</w:t>
+            </w:r>
+            <w:r>
+              <w:rPr>
+                <w:rFonts w:ascii="Times New Roman" w:eastAsia="Times New Roman" w:hAnsi="Times New Roman" w:cs="Times New Roman"/>
+                <w:color w:val="000000"/>
+                <w:sz w:val="24"/>
+                <w:szCs w:val="24"/>
+              </w:rPr>
+              <w:t>53</w:t>
             </w:r>
           </w:p>
         </w:tc>
@@ -6115,7 +6142,7 @@
                 <w:sz w:val="24"/>
                 <w:szCs w:val="24"/>
               </w:rPr>
-              <w:t>0.48</w:t>
+              <w:t>0.41</w:t>
             </w:r>
           </w:p>
         </w:tc>
@@ -6141,7 +6168,16 @@
                 <w:sz w:val="24"/>
                 <w:szCs w:val="24"/>
               </w:rPr>
-              <w:t>0.51</w:t>
+              <w:t>0.</w:t>
+            </w:r>
+            <w:r>
+              <w:rPr>
+                <w:rFonts w:ascii="Times New Roman" w:eastAsia="Times New Roman" w:hAnsi="Times New Roman" w:cs="Times New Roman"/>
+                <w:color w:val="000000"/>
+                <w:sz w:val="24"/>
+                <w:szCs w:val="24"/>
+              </w:rPr>
+              <w:t>49</w:t>
             </w:r>
           </w:p>
         </w:tc>
@@ -6319,7 +6355,16 @@
                 <w:sz w:val="24"/>
                 <w:szCs w:val="24"/>
               </w:rPr>
-              <w:t>0.67</w:t>
+              <w:t>0.</w:t>
+            </w:r>
+            <w:r>
+              <w:rPr>
+                <w:rFonts w:ascii="Times New Roman" w:eastAsia="Times New Roman" w:hAnsi="Times New Roman" w:cs="Times New Roman"/>
+                <w:color w:val="000000"/>
+                <w:sz w:val="24"/>
+                <w:szCs w:val="24"/>
+              </w:rPr>
+              <w:t>49</w:t>
             </w:r>
           </w:p>
         </w:tc>
@@ -6345,7 +6390,16 @@
                 <w:sz w:val="24"/>
                 <w:szCs w:val="24"/>
               </w:rPr>
-              <w:t>0.55</w:t>
+              <w:t>0.</w:t>
+            </w:r>
+            <w:r>
+              <w:rPr>
+                <w:rFonts w:ascii="Times New Roman" w:eastAsia="Times New Roman" w:hAnsi="Times New Roman" w:cs="Times New Roman"/>
+                <w:color w:val="000000"/>
+                <w:sz w:val="24"/>
+                <w:szCs w:val="24"/>
+              </w:rPr>
+              <w:t>39</w:t>
             </w:r>
           </w:p>
         </w:tc>
@@ -6371,7 +6425,16 @@
                 <w:sz w:val="24"/>
                 <w:szCs w:val="24"/>
               </w:rPr>
-              <w:t>0.69</w:t>
+              <w:t>0.</w:t>
+            </w:r>
+            <w:r>
+              <w:rPr>
+                <w:rFonts w:ascii="Times New Roman" w:eastAsia="Times New Roman" w:hAnsi="Times New Roman" w:cs="Times New Roman"/>
+                <w:color w:val="000000"/>
+                <w:sz w:val="24"/>
+                <w:szCs w:val="24"/>
+              </w:rPr>
+              <w:t>55</w:t>
             </w:r>
           </w:p>
         </w:tc>
@@ -6549,7 +6612,16 @@
                 <w:sz w:val="24"/>
                 <w:szCs w:val="24"/>
               </w:rPr>
-              <w:t>0.67</w:t>
+              <w:t>0.</w:t>
+            </w:r>
+            <w:r>
+              <w:rPr>
+                <w:rFonts w:ascii="Times New Roman" w:eastAsia="Times New Roman" w:hAnsi="Times New Roman" w:cs="Times New Roman"/>
+                <w:color w:val="000000"/>
+                <w:sz w:val="24"/>
+                <w:szCs w:val="24"/>
+              </w:rPr>
+              <w:t>49</w:t>
             </w:r>
           </w:p>
         </w:tc>
@@ -6575,7 +6647,16 @@
                 <w:sz w:val="24"/>
                 <w:szCs w:val="24"/>
               </w:rPr>
-              <w:t>0.55</w:t>
+              <w:t>0.</w:t>
+            </w:r>
+            <w:r>
+              <w:rPr>
+                <w:rFonts w:ascii="Times New Roman" w:eastAsia="Times New Roman" w:hAnsi="Times New Roman" w:cs="Times New Roman"/>
+                <w:color w:val="000000"/>
+                <w:sz w:val="24"/>
+                <w:szCs w:val="24"/>
+              </w:rPr>
+              <w:t>43</w:t>
             </w:r>
           </w:p>
         </w:tc>
@@ -6601,7 +6682,25 @@
                 <w:sz w:val="24"/>
                 <w:szCs w:val="24"/>
               </w:rPr>
-              <w:t>0.69</w:t>
+              <w:t>0.</w:t>
+            </w:r>
+            <w:r>
+              <w:rPr>
+                <w:rFonts w:ascii="Times New Roman" w:eastAsia="Times New Roman" w:hAnsi="Times New Roman" w:cs="Times New Roman"/>
+                <w:color w:val="000000"/>
+                <w:sz w:val="24"/>
+                <w:szCs w:val="24"/>
+              </w:rPr>
+              <w:t>9</w:t>
+            </w:r>
+            <w:r>
+              <w:rPr>
+                <w:rFonts w:ascii="Times New Roman" w:eastAsia="Times New Roman" w:hAnsi="Times New Roman" w:cs="Times New Roman"/>
+                <w:color w:val="000000"/>
+                <w:sz w:val="24"/>
+                <w:szCs w:val="24"/>
+              </w:rPr>
+              <w:t>9</w:t>
             </w:r>
           </w:p>
         </w:tc>
@@ -6779,7 +6878,16 @@
                 <w:sz w:val="24"/>
                 <w:szCs w:val="24"/>
               </w:rPr>
-              <w:t>0.59</w:t>
+              <w:t>0.</w:t>
+            </w:r>
+            <w:r>
+              <w:rPr>
+                <w:rFonts w:ascii="Times New Roman" w:eastAsia="Times New Roman" w:hAnsi="Times New Roman" w:cs="Times New Roman"/>
+                <w:color w:val="000000"/>
+                <w:sz w:val="24"/>
+                <w:szCs w:val="24"/>
+              </w:rPr>
+              <w:t>56</w:t>
             </w:r>
           </w:p>
         </w:tc>
@@ -6805,7 +6913,16 @@
                 <w:sz w:val="24"/>
                 <w:szCs w:val="24"/>
               </w:rPr>
-              <w:t>0.48</w:t>
+              <w:t>0.</w:t>
+            </w:r>
+            <w:r>
+              <w:rPr>
+                <w:rFonts w:ascii="Times New Roman" w:eastAsia="Times New Roman" w:hAnsi="Times New Roman" w:cs="Times New Roman"/>
+                <w:color w:val="000000"/>
+                <w:sz w:val="24"/>
+                <w:szCs w:val="24"/>
+              </w:rPr>
+              <w:t>46</w:t>
             </w:r>
           </w:p>
         </w:tc>
@@ -6831,7 +6948,7 @@
                 <w:sz w:val="24"/>
                 <w:szCs w:val="24"/>
               </w:rPr>
-              <w:t>0.51</w:t>
+              <w:t>0.87</w:t>
             </w:r>
           </w:p>
         </w:tc>
@@ -7329,7 +7446,16 @@
                 <w:sz w:val="24"/>
                 <w:szCs w:val="24"/>
               </w:rPr>
-              <w:t>0.77</w:t>
+              <w:t>0.</w:t>
+            </w:r>
+            <w:r>
+              <w:rPr>
+                <w:rFonts w:ascii="Times New Roman" w:eastAsia="Times New Roman" w:hAnsi="Times New Roman" w:cs="Times New Roman"/>
+                <w:color w:val="000000"/>
+                <w:sz w:val="24"/>
+                <w:szCs w:val="24"/>
+              </w:rPr>
+              <w:t>52</w:t>
             </w:r>
           </w:p>
         </w:tc>
@@ -7355,7 +7481,7 @@
                 <w:sz w:val="24"/>
                 <w:szCs w:val="24"/>
               </w:rPr>
-              <w:t>0.88</w:t>
+              <w:t>0.39</w:t>
             </w:r>
           </w:p>
         </w:tc>
@@ -7381,7 +7507,7 @@
                 <w:sz w:val="24"/>
                 <w:szCs w:val="24"/>
               </w:rPr>
-              <w:t>0.47</w:t>
+              <w:t>0.48</w:t>
             </w:r>
           </w:p>
         </w:tc>
@@ -7559,7 +7685,16 @@
                 <w:sz w:val="24"/>
                 <w:szCs w:val="24"/>
               </w:rPr>
-              <w:t>0.82</w:t>
+              <w:t>0.</w:t>
+            </w:r>
+            <w:r>
+              <w:rPr>
+                <w:rFonts w:ascii="Times New Roman" w:eastAsia="Times New Roman" w:hAnsi="Times New Roman" w:cs="Times New Roman"/>
+                <w:color w:val="000000"/>
+                <w:sz w:val="24"/>
+                <w:szCs w:val="24"/>
+              </w:rPr>
+              <w:t>51</w:t>
             </w:r>
           </w:p>
         </w:tc>
@@ -7585,7 +7720,7 @@
                 <w:sz w:val="24"/>
                 <w:szCs w:val="24"/>
               </w:rPr>
-              <w:t>0.94</w:t>
+              <w:t>0.4</w:t>
             </w:r>
           </w:p>
         </w:tc>
@@ -7611,7 +7746,7 @@
                 <w:sz w:val="24"/>
                 <w:szCs w:val="24"/>
               </w:rPr>
-              <w:t>0.58</w:t>
+              <w:t>0.57</w:t>
             </w:r>
           </w:p>
         </w:tc>
@@ -7789,7 +7924,7 @@
                 <w:sz w:val="24"/>
                 <w:szCs w:val="24"/>
               </w:rPr>
-              <w:t>0.77</w:t>
+              <w:t>0.52</w:t>
             </w:r>
           </w:p>
         </w:tc>
@@ -7815,7 +7950,7 @@
                 <w:sz w:val="24"/>
                 <w:szCs w:val="24"/>
               </w:rPr>
-              <w:t>0.88</w:t>
+              <w:t>0.39</w:t>
             </w:r>
           </w:p>
         </w:tc>
@@ -7841,7 +7976,7 @@
                 <w:sz w:val="24"/>
                 <w:szCs w:val="24"/>
               </w:rPr>
-              <w:t>0.47</w:t>
+              <w:t>0.48</w:t>
             </w:r>
           </w:p>
         </w:tc>
@@ -8019,7 +8154,7 @@
                 <w:sz w:val="24"/>
                 <w:szCs w:val="24"/>
               </w:rPr>
-              <w:t>0.82</w:t>
+              <w:t>0.51</w:t>
             </w:r>
           </w:p>
         </w:tc>
@@ -8045,7 +8180,7 @@
                 <w:sz w:val="24"/>
                 <w:szCs w:val="24"/>
               </w:rPr>
-              <w:t>0.94</w:t>
+              <w:t>0.4</w:t>
             </w:r>
           </w:p>
         </w:tc>
@@ -8071,7 +8206,7 @@
                 <w:sz w:val="24"/>
                 <w:szCs w:val="24"/>
               </w:rPr>
-              <w:t>0.58</w:t>
+              <w:t>0.57</w:t>
             </w:r>
           </w:p>
         </w:tc>
@@ -8249,7 +8384,16 @@
                 <w:sz w:val="24"/>
                 <w:szCs w:val="24"/>
               </w:rPr>
-              <w:t>0.77</w:t>
+              <w:t>0.</w:t>
+            </w:r>
+            <w:r>
+              <w:rPr>
+                <w:rFonts w:ascii="Times New Roman" w:eastAsia="Times New Roman" w:hAnsi="Times New Roman" w:cs="Times New Roman"/>
+                <w:color w:val="000000"/>
+                <w:sz w:val="24"/>
+                <w:szCs w:val="24"/>
+              </w:rPr>
+              <w:t>82</w:t>
             </w:r>
           </w:p>
         </w:tc>
@@ -8275,7 +8419,7 @@
                 <w:sz w:val="24"/>
                 <w:szCs w:val="24"/>
               </w:rPr>
-              <w:t>0.88</w:t>
+              <w:t>0.74</w:t>
             </w:r>
           </w:p>
         </w:tc>
@@ -8301,7 +8445,7 @@
                 <w:sz w:val="24"/>
                 <w:szCs w:val="24"/>
               </w:rPr>
-              <w:t>0.47</w:t>
+              <w:t>0.83</w:t>
             </w:r>
           </w:p>
         </w:tc>
@@ -8479,7 +8623,16 @@
                 <w:sz w:val="24"/>
                 <w:szCs w:val="24"/>
               </w:rPr>
-              <w:t>0.82</w:t>
+              <w:t>0.</w:t>
+            </w:r>
+            <w:r>
+              <w:rPr>
+                <w:rFonts w:ascii="Times New Roman" w:eastAsia="Times New Roman" w:hAnsi="Times New Roman" w:cs="Times New Roman"/>
+                <w:color w:val="000000"/>
+                <w:sz w:val="24"/>
+                <w:szCs w:val="24"/>
+              </w:rPr>
+              <w:t>79</w:t>
             </w:r>
           </w:p>
         </w:tc>
@@ -8505,7 +8658,7 @@
                 <w:sz w:val="24"/>
                 <w:szCs w:val="24"/>
               </w:rPr>
-              <w:t>0.94</w:t>
+              <w:t>0.69</w:t>
             </w:r>
           </w:p>
         </w:tc>
@@ -8531,7 +8684,7 @@
                 <w:sz w:val="24"/>
                 <w:szCs w:val="24"/>
               </w:rPr>
-              <w:t>0.58</w:t>
+              <w:t>0.81</w:t>
             </w:r>
           </w:p>
         </w:tc>
@@ -8709,7 +8862,16 @@
                 <w:sz w:val="24"/>
                 <w:szCs w:val="24"/>
               </w:rPr>
-              <w:t>0.77</w:t>
+              <w:t>0.7</w:t>
+            </w:r>
+            <w:r>
+              <w:rPr>
+                <w:rFonts w:ascii="Times New Roman" w:eastAsia="Times New Roman" w:hAnsi="Times New Roman" w:cs="Times New Roman"/>
+                <w:color w:val="000000"/>
+                <w:sz w:val="24"/>
+                <w:szCs w:val="24"/>
+              </w:rPr>
+              <w:t>4</w:t>
             </w:r>
           </w:p>
         </w:tc>
@@ -8735,7 +8897,7 @@
                 <w:sz w:val="24"/>
                 <w:szCs w:val="24"/>
               </w:rPr>
-              <w:t>0.88</w:t>
+              <w:t>0.64</w:t>
             </w:r>
           </w:p>
         </w:tc>
@@ -8761,7 +8923,7 @@
                 <w:sz w:val="24"/>
                 <w:szCs w:val="24"/>
               </w:rPr>
-              <w:t>0.47</w:t>
+              <w:t>0.78</w:t>
             </w:r>
           </w:p>
         </w:tc>
@@ -8939,7 +9101,16 @@
                 <w:sz w:val="24"/>
                 <w:szCs w:val="24"/>
               </w:rPr>
-              <w:t>0.82</w:t>
+              <w:t>0.</w:t>
+            </w:r>
+            <w:r>
+              <w:rPr>
+                <w:rFonts w:ascii="Times New Roman" w:eastAsia="Times New Roman" w:hAnsi="Times New Roman" w:cs="Times New Roman"/>
+                <w:color w:val="000000"/>
+                <w:sz w:val="24"/>
+                <w:szCs w:val="24"/>
+              </w:rPr>
+              <w:t>64</w:t>
             </w:r>
           </w:p>
         </w:tc>
@@ -8965,7 +9136,7 @@
                 <w:sz w:val="24"/>
                 <w:szCs w:val="24"/>
               </w:rPr>
-              <w:t>0.94</w:t>
+              <w:t>0.52</w:t>
             </w:r>
           </w:p>
         </w:tc>
@@ -8991,7 +9162,7 @@
                 <w:sz w:val="24"/>
                 <w:szCs w:val="24"/>
               </w:rPr>
-              <w:t>0.58</w:t>
+              <w:t>0.75</w:t>
             </w:r>
           </w:p>
         </w:tc>
@@ -9169,7 +9340,7 @@
                 <w:sz w:val="24"/>
                 <w:szCs w:val="24"/>
               </w:rPr>
-              <w:t>0.72</w:t>
+              <w:t>0.52</w:t>
             </w:r>
           </w:p>
         </w:tc>
@@ -9195,7 +9366,7 @@
                 <w:sz w:val="24"/>
                 <w:szCs w:val="24"/>
               </w:rPr>
-              <w:t>0.69</w:t>
+              <w:t>0.4</w:t>
             </w:r>
           </w:p>
         </w:tc>
@@ -9221,7 +9392,7 @@
                 <w:sz w:val="24"/>
                 <w:szCs w:val="24"/>
               </w:rPr>
-              <w:t>0.49</w:t>
+              <w:t>0.52</w:t>
             </w:r>
           </w:p>
         </w:tc>
@@ -9399,7 +9570,16 @@
                 <w:sz w:val="24"/>
                 <w:szCs w:val="24"/>
               </w:rPr>
-              <w:t>0.8</w:t>
+              <w:t>0</w:t>
+            </w:r>
+            <w:r>
+              <w:rPr>
+                <w:rFonts w:ascii="Times New Roman" w:eastAsia="Times New Roman" w:hAnsi="Times New Roman" w:cs="Times New Roman"/>
+                <w:color w:val="000000"/>
+                <w:sz w:val="24"/>
+                <w:szCs w:val="24"/>
+              </w:rPr>
+              <w:t>.51</w:t>
             </w:r>
           </w:p>
         </w:tc>
@@ -9425,7 +9605,7 @@
                 <w:sz w:val="24"/>
                 <w:szCs w:val="24"/>
               </w:rPr>
-              <w:t>0.76</w:t>
+              <w:t>0.4</w:t>
             </w:r>
           </w:p>
         </w:tc>
@@ -9451,7 +9631,7 @@
                 <w:sz w:val="24"/>
                 <w:szCs w:val="24"/>
               </w:rPr>
-              <w:t>0.68</w:t>
+              <w:t>0.57</w:t>
             </w:r>
           </w:p>
         </w:tc>
@@ -9629,7 +9809,7 @@
                 <w:sz w:val="24"/>
                 <w:szCs w:val="24"/>
               </w:rPr>
-              <w:t>0.72</w:t>
+              <w:t>0.52</w:t>
             </w:r>
           </w:p>
         </w:tc>
@@ -9655,7 +9835,7 @@
                 <w:sz w:val="24"/>
                 <w:szCs w:val="24"/>
               </w:rPr>
-              <w:t>0.69</w:t>
+              <w:t>0.4</w:t>
             </w:r>
           </w:p>
         </w:tc>
@@ -9681,7 +9861,7 @@
                 <w:sz w:val="24"/>
                 <w:szCs w:val="24"/>
               </w:rPr>
-              <w:t>0.49</w:t>
+              <w:t>0.52</w:t>
             </w:r>
           </w:p>
         </w:tc>
@@ -9859,7 +10039,7 @@
                 <w:sz w:val="24"/>
                 <w:szCs w:val="24"/>
               </w:rPr>
-              <w:t>0.8</w:t>
+              <w:t>0.51</w:t>
             </w:r>
           </w:p>
         </w:tc>
@@ -9885,7 +10065,7 @@
                 <w:sz w:val="24"/>
                 <w:szCs w:val="24"/>
               </w:rPr>
-              <w:t>0.76</w:t>
+              <w:t>0.4</w:t>
             </w:r>
           </w:p>
         </w:tc>
@@ -9911,7 +10091,7 @@
                 <w:sz w:val="24"/>
                 <w:szCs w:val="24"/>
               </w:rPr>
-              <w:t>0.68</w:t>
+              <w:t>0.57</w:t>
             </w:r>
           </w:p>
         </w:tc>
@@ -10089,7 +10269,16 @@
                 <w:sz w:val="24"/>
                 <w:szCs w:val="24"/>
               </w:rPr>
-              <w:t>0.72</w:t>
+              <w:t>0.7</w:t>
+            </w:r>
+            <w:r>
+              <w:rPr>
+                <w:rFonts w:ascii="Times New Roman" w:eastAsia="Times New Roman" w:hAnsi="Times New Roman" w:cs="Times New Roman"/>
+                <w:color w:val="000000"/>
+                <w:sz w:val="24"/>
+                <w:szCs w:val="24"/>
+              </w:rPr>
+              <w:t>6</w:t>
             </w:r>
           </w:p>
         </w:tc>
@@ -10115,7 +10304,7 @@
                 <w:sz w:val="24"/>
                 <w:szCs w:val="24"/>
               </w:rPr>
-              <w:t>0.69</w:t>
+              <w:t>0.63</w:t>
             </w:r>
           </w:p>
         </w:tc>
@@ -10141,7 +10330,7 @@
                 <w:sz w:val="24"/>
                 <w:szCs w:val="24"/>
               </w:rPr>
-              <w:t>0.49</w:t>
+              <w:t>0.87</w:t>
             </w:r>
           </w:p>
         </w:tc>
@@ -10319,7 +10508,16 @@
                 <w:sz w:val="24"/>
                 <w:szCs w:val="24"/>
               </w:rPr>
-              <w:t>0.8</w:t>
+              <w:t>0.</w:t>
+            </w:r>
+            <w:r>
+              <w:rPr>
+                <w:rFonts w:ascii="Times New Roman" w:eastAsia="Times New Roman" w:hAnsi="Times New Roman" w:cs="Times New Roman"/>
+                <w:color w:val="000000"/>
+                <w:sz w:val="24"/>
+                <w:szCs w:val="24"/>
+              </w:rPr>
+              <w:t>7</w:t>
             </w:r>
           </w:p>
         </w:tc>
@@ -10345,7 +10543,7 @@
                 <w:sz w:val="24"/>
                 <w:szCs w:val="24"/>
               </w:rPr>
-              <w:t>0.76</w:t>
+              <w:t>0.57</w:t>
             </w:r>
           </w:p>
         </w:tc>
@@ -10371,7 +10569,7 @@
                 <w:sz w:val="24"/>
                 <w:szCs w:val="24"/>
               </w:rPr>
-              <w:t>0.68</w:t>
+              <w:t>1</w:t>
             </w:r>
           </w:p>
         </w:tc>
@@ -10549,7 +10747,7 @@
                 <w:sz w:val="24"/>
                 <w:szCs w:val="24"/>
               </w:rPr>
-              <w:t>0.72</w:t>
+              <w:t>0.65</w:t>
             </w:r>
           </w:p>
         </w:tc>
@@ -10575,7 +10773,7 @@
                 <w:sz w:val="24"/>
                 <w:szCs w:val="24"/>
               </w:rPr>
-              <w:t>0.69</w:t>
+              <w:t>0.53</w:t>
             </w:r>
           </w:p>
         </w:tc>
@@ -10601,7 +10799,7 @@
                 <w:sz w:val="24"/>
                 <w:szCs w:val="24"/>
               </w:rPr>
-              <w:t>0.49</w:t>
+              <w:t>0.83</w:t>
             </w:r>
           </w:p>
         </w:tc>
@@ -10779,7 +10977,7 @@
                 <w:sz w:val="24"/>
                 <w:szCs w:val="24"/>
               </w:rPr>
-              <w:t>0.8</w:t>
+              <w:t>0.51</w:t>
             </w:r>
           </w:p>
         </w:tc>
@@ -10805,7 +11003,7 @@
                 <w:sz w:val="24"/>
                 <w:szCs w:val="24"/>
               </w:rPr>
-              <w:t>0.76</w:t>
+              <w:t>0.44</w:t>
             </w:r>
           </w:p>
         </w:tc>
@@ -10831,7 +11029,7 @@
                 <w:sz w:val="24"/>
                 <w:szCs w:val="24"/>
               </w:rPr>
-              <w:t>0.68</w:t>
+              <w:t>1</w:t>
             </w:r>
           </w:p>
         </w:tc>
@@ -11005,7 +11203,16 @@
                 <w:sz w:val="24"/>
                 <w:szCs w:val="24"/>
               </w:rPr>
-              <w:t>0.68</w:t>
+              <w:t>0.</w:t>
+            </w:r>
+            <w:r>
+              <w:rPr>
+                <w:rFonts w:ascii="Times New Roman" w:eastAsia="Times New Roman" w:hAnsi="Times New Roman" w:cs="Times New Roman"/>
+                <w:color w:val="000000"/>
+                <w:sz w:val="24"/>
+                <w:szCs w:val="24"/>
+              </w:rPr>
+              <w:t>53</w:t>
             </w:r>
           </w:p>
         </w:tc>
@@ -11031,7 +11238,7 @@
                 <w:sz w:val="24"/>
                 <w:szCs w:val="24"/>
               </w:rPr>
-              <w:t>0.59</w:t>
+              <w:t>0.4</w:t>
             </w:r>
           </w:p>
         </w:tc>
@@ -11057,7 +11264,7 @@
                 <w:sz w:val="24"/>
                 <w:szCs w:val="24"/>
               </w:rPr>
-              <w:t>0.51</w:t>
+              <w:t>0.49</w:t>
             </w:r>
           </w:p>
         </w:tc>
@@ -11231,7 +11438,7 @@
                 <w:sz w:val="24"/>
                 <w:szCs w:val="24"/>
               </w:rPr>
-              <w:t>0.73</w:t>
+              <w:t>0.5</w:t>
             </w:r>
           </w:p>
         </w:tc>
@@ -11257,7 +11464,7 @@
                 <w:sz w:val="24"/>
                 <w:szCs w:val="24"/>
               </w:rPr>
-              <w:t>0.64</w:t>
+              <w:t>0.39</w:t>
             </w:r>
           </w:p>
         </w:tc>
@@ -11283,7 +11490,7 @@
                 <w:sz w:val="24"/>
                 <w:szCs w:val="24"/>
               </w:rPr>
-              <w:t>0.69</w:t>
+              <w:t>0.56</w:t>
             </w:r>
           </w:p>
         </w:tc>
@@ -11457,7 +11664,7 @@
                 <w:sz w:val="24"/>
                 <w:szCs w:val="24"/>
               </w:rPr>
-              <w:t>0.68</w:t>
+              <w:t>0.53</w:t>
             </w:r>
           </w:p>
         </w:tc>
@@ -11483,7 +11690,7 @@
                 <w:sz w:val="24"/>
                 <w:szCs w:val="24"/>
               </w:rPr>
-              <w:t>0.59</w:t>
+              <w:t>0.4</w:t>
             </w:r>
           </w:p>
         </w:tc>
@@ -11509,7 +11716,7 @@
                 <w:sz w:val="24"/>
                 <w:szCs w:val="24"/>
               </w:rPr>
-              <w:t>0.51</w:t>
+              <w:t>0.49</w:t>
             </w:r>
           </w:p>
         </w:tc>
@@ -11683,7 +11890,7 @@
                 <w:sz w:val="24"/>
                 <w:szCs w:val="24"/>
               </w:rPr>
-              <w:t>0.73</w:t>
+              <w:t>0.5</w:t>
             </w:r>
           </w:p>
         </w:tc>
@@ -11709,7 +11916,7 @@
                 <w:sz w:val="24"/>
                 <w:szCs w:val="24"/>
               </w:rPr>
-              <w:t>0.64</w:t>
+              <w:t>0.39</w:t>
             </w:r>
           </w:p>
         </w:tc>
@@ -11735,7 +11942,7 @@
                 <w:sz w:val="24"/>
                 <w:szCs w:val="24"/>
               </w:rPr>
-              <w:t>0.69</w:t>
+              <w:t>0.56</w:t>
             </w:r>
           </w:p>
         </w:tc>
@@ -11909,7 +12116,7 @@
                 <w:sz w:val="24"/>
                 <w:szCs w:val="24"/>
               </w:rPr>
-              <w:t>0.68</w:t>
+              <w:t>0.69</w:t>
             </w:r>
           </w:p>
         </w:tc>
@@ -11935,7 +12142,7 @@
                 <w:sz w:val="24"/>
                 <w:szCs w:val="24"/>
               </w:rPr>
-              <w:t>0.59</w:t>
+              <w:t>0.56</w:t>
             </w:r>
           </w:p>
         </w:tc>
@@ -11961,7 +12168,7 @@
                 <w:sz w:val="24"/>
                 <w:szCs w:val="24"/>
               </w:rPr>
-              <w:t>0.51</w:t>
+              <w:t>0.86</w:t>
             </w:r>
           </w:p>
         </w:tc>
@@ -12135,7 +12342,16 @@
                 <w:sz w:val="24"/>
                 <w:szCs w:val="24"/>
               </w:rPr>
-              <w:t>0.73</w:t>
+              <w:t>0.</w:t>
+            </w:r>
+            <w:r>
+              <w:rPr>
+                <w:rFonts w:ascii="Times New Roman" w:eastAsia="Times New Roman" w:hAnsi="Times New Roman" w:cs="Times New Roman"/>
+                <w:color w:val="000000"/>
+                <w:sz w:val="24"/>
+                <w:szCs w:val="24"/>
+              </w:rPr>
+              <w:t>59</w:t>
             </w:r>
           </w:p>
         </w:tc>
@@ -12161,7 +12377,7 @@
                 <w:sz w:val="24"/>
                 <w:szCs w:val="24"/>
               </w:rPr>
-              <w:t>0.64</w:t>
+              <w:t>0.48</w:t>
             </w:r>
           </w:p>
         </w:tc>
@@ -12187,7 +12403,7 @@
                 <w:sz w:val="24"/>
                 <w:szCs w:val="24"/>
               </w:rPr>
-              <w:t>0.69</w:t>
+              <w:t>0.99</w:t>
             </w:r>
           </w:p>
         </w:tc>
@@ -12342,78 +12558,81 @@
         <w:tc>
           <w:tcPr>
             <w:tcW w:w="1189" w:type="dxa"/>
-          </w:tcPr>
-          <w:p>
-            <w:pPr>
-              <w:spacing w:after="0" w:line="276" w:lineRule="auto"/>
-              <w:jc w:val="center"/>
-              <w:rPr>
-                <w:rFonts w:ascii="Times New Roman" w:eastAsia="Times New Roman" w:hAnsi="Times New Roman" w:cs="Times New Roman"/>
-                <w:color w:val="000000"/>
-                <w:sz w:val="24"/>
-                <w:szCs w:val="24"/>
-              </w:rPr>
-            </w:pPr>
-            <w:r>
-              <w:rPr>
-                <w:rFonts w:ascii="Times New Roman" w:eastAsia="Times New Roman" w:hAnsi="Times New Roman" w:cs="Times New Roman"/>
-                <w:color w:val="000000"/>
-                <w:sz w:val="24"/>
-                <w:szCs w:val="24"/>
-              </w:rPr>
-              <w:t>0.68</w:t>
+            <w:vAlign w:val="bottom"/>
+          </w:tcPr>
+          <w:p>
+            <w:pPr>
+              <w:spacing w:after="0" w:line="276" w:lineRule="auto"/>
+              <w:jc w:val="center"/>
+              <w:rPr>
+                <w:rFonts w:ascii="Times New Roman" w:eastAsia="Times New Roman" w:hAnsi="Times New Roman" w:cs="Times New Roman"/>
+                <w:color w:val="000000"/>
+                <w:sz w:val="24"/>
+                <w:szCs w:val="24"/>
+              </w:rPr>
+            </w:pPr>
+            <w:r>
+              <w:rPr>
+                <w:rFonts w:ascii="Times New Roman" w:hAnsi="Times New Roman" w:cs="Times New Roman"/>
+                <w:color w:val="000000"/>
+                <w:sz w:val="24"/>
+                <w:szCs w:val="24"/>
+              </w:rPr>
+              <w:t>0.62</w:t>
             </w:r>
           </w:p>
         </w:tc>
         <w:tc>
           <w:tcPr>
             <w:tcW w:w="1163" w:type="dxa"/>
-          </w:tcPr>
-          <w:p>
-            <w:pPr>
-              <w:spacing w:after="0" w:line="276" w:lineRule="auto"/>
-              <w:jc w:val="center"/>
-              <w:rPr>
-                <w:rFonts w:ascii="Times New Roman" w:eastAsia="Times New Roman" w:hAnsi="Times New Roman" w:cs="Times New Roman"/>
-                <w:color w:val="000000"/>
-                <w:sz w:val="24"/>
-                <w:szCs w:val="24"/>
-              </w:rPr>
-            </w:pPr>
-            <w:r>
-              <w:rPr>
-                <w:rFonts w:ascii="Times New Roman" w:eastAsia="Times New Roman" w:hAnsi="Times New Roman" w:cs="Times New Roman"/>
-                <w:color w:val="000000"/>
-                <w:sz w:val="24"/>
-                <w:szCs w:val="24"/>
-              </w:rPr>
-              <w:t>0.59</w:t>
+            <w:vAlign w:val="bottom"/>
+          </w:tcPr>
+          <w:p>
+            <w:pPr>
+              <w:spacing w:after="0" w:line="276" w:lineRule="auto"/>
+              <w:jc w:val="center"/>
+              <w:rPr>
+                <w:rFonts w:ascii="Times New Roman" w:eastAsia="Times New Roman" w:hAnsi="Times New Roman" w:cs="Times New Roman"/>
+                <w:color w:val="000000"/>
+                <w:sz w:val="24"/>
+                <w:szCs w:val="24"/>
+              </w:rPr>
+            </w:pPr>
+            <w:r>
+              <w:rPr>
+                <w:rFonts w:ascii="Times New Roman" w:hAnsi="Times New Roman" w:cs="Times New Roman"/>
+                <w:color w:val="000000"/>
+                <w:sz w:val="24"/>
+                <w:szCs w:val="24"/>
+              </w:rPr>
+              <w:t>0.51</w:t>
             </w:r>
           </w:p>
         </w:tc>
         <w:tc>
           <w:tcPr>
             <w:tcW w:w="950" w:type="dxa"/>
-          </w:tcPr>
-          <w:p>
-            <w:pPr>
-              <w:spacing w:after="0" w:line="276" w:lineRule="auto"/>
-              <w:jc w:val="center"/>
-              <w:rPr>
-                <w:rFonts w:ascii="Times New Roman" w:eastAsia="Times New Roman" w:hAnsi="Times New Roman" w:cs="Times New Roman"/>
-                <w:color w:val="000000"/>
-                <w:sz w:val="24"/>
-                <w:szCs w:val="24"/>
-              </w:rPr>
-            </w:pPr>
-            <w:r>
-              <w:rPr>
-                <w:rFonts w:ascii="Times New Roman" w:eastAsia="Times New Roman" w:hAnsi="Times New Roman" w:cs="Times New Roman"/>
-                <w:color w:val="000000"/>
-                <w:sz w:val="24"/>
-                <w:szCs w:val="24"/>
-              </w:rPr>
-              <w:t>0.51</w:t>
+            <w:vAlign w:val="bottom"/>
+          </w:tcPr>
+          <w:p>
+            <w:pPr>
+              <w:spacing w:after="0" w:line="276" w:lineRule="auto"/>
+              <w:jc w:val="center"/>
+              <w:rPr>
+                <w:rFonts w:ascii="Times New Roman" w:eastAsia="Times New Roman" w:hAnsi="Times New Roman" w:cs="Times New Roman"/>
+                <w:color w:val="000000"/>
+                <w:sz w:val="24"/>
+                <w:szCs w:val="24"/>
+              </w:rPr>
+            </w:pPr>
+            <w:r>
+              <w:rPr>
+                <w:rFonts w:ascii="Times New Roman" w:hAnsi="Times New Roman" w:cs="Times New Roman"/>
+                <w:color w:val="000000"/>
+                <w:sz w:val="24"/>
+                <w:szCs w:val="24"/>
+              </w:rPr>
+              <w:t>0.83</w:t>
             </w:r>
           </w:p>
         </w:tc>
@@ -12568,78 +12787,81 @@
         <w:tc>
           <w:tcPr>
             <w:tcW w:w="1189" w:type="dxa"/>
-          </w:tcPr>
-          <w:p>
-            <w:pPr>
-              <w:spacing w:after="0" w:line="276" w:lineRule="auto"/>
-              <w:jc w:val="center"/>
-              <w:rPr>
-                <w:rFonts w:ascii="Times New Roman" w:eastAsia="Times New Roman" w:hAnsi="Times New Roman" w:cs="Times New Roman"/>
-                <w:color w:val="000000"/>
-                <w:sz w:val="24"/>
-                <w:szCs w:val="24"/>
-              </w:rPr>
-            </w:pPr>
-            <w:r>
-              <w:rPr>
-                <w:rFonts w:ascii="Times New Roman" w:eastAsia="Times New Roman" w:hAnsi="Times New Roman" w:cs="Times New Roman"/>
-                <w:color w:val="000000"/>
-                <w:sz w:val="24"/>
-                <w:szCs w:val="24"/>
-              </w:rPr>
-              <w:t>0.73</w:t>
+            <w:vAlign w:val="bottom"/>
+          </w:tcPr>
+          <w:p>
+            <w:pPr>
+              <w:spacing w:after="0" w:line="276" w:lineRule="auto"/>
+              <w:jc w:val="center"/>
+              <w:rPr>
+                <w:rFonts w:ascii="Times New Roman" w:eastAsia="Times New Roman" w:hAnsi="Times New Roman" w:cs="Times New Roman"/>
+                <w:color w:val="000000"/>
+                <w:sz w:val="24"/>
+                <w:szCs w:val="24"/>
+              </w:rPr>
+            </w:pPr>
+            <w:r>
+              <w:rPr>
+                <w:rFonts w:ascii="Times New Roman" w:hAnsi="Times New Roman" w:cs="Times New Roman"/>
+                <w:color w:val="000000"/>
+                <w:sz w:val="24"/>
+                <w:szCs w:val="24"/>
+              </w:rPr>
+              <w:t>0.45</w:t>
             </w:r>
           </w:p>
         </w:tc>
         <w:tc>
           <w:tcPr>
             <w:tcW w:w="1163" w:type="dxa"/>
-          </w:tcPr>
-          <w:p>
-            <w:pPr>
-              <w:spacing w:after="0" w:line="276" w:lineRule="auto"/>
-              <w:jc w:val="center"/>
-              <w:rPr>
-                <w:rFonts w:ascii="Times New Roman" w:eastAsia="Times New Roman" w:hAnsi="Times New Roman" w:cs="Times New Roman"/>
-                <w:color w:val="000000"/>
-                <w:sz w:val="24"/>
-                <w:szCs w:val="24"/>
-              </w:rPr>
-            </w:pPr>
-            <w:r>
-              <w:rPr>
-                <w:rFonts w:ascii="Times New Roman" w:eastAsia="Times New Roman" w:hAnsi="Times New Roman" w:cs="Times New Roman"/>
-                <w:color w:val="000000"/>
-                <w:sz w:val="24"/>
-                <w:szCs w:val="24"/>
-              </w:rPr>
-              <w:t>0.64</w:t>
+            <w:vAlign w:val="bottom"/>
+          </w:tcPr>
+          <w:p>
+            <w:pPr>
+              <w:spacing w:after="0" w:line="276" w:lineRule="auto"/>
+              <w:jc w:val="center"/>
+              <w:rPr>
+                <w:rFonts w:ascii="Times New Roman" w:eastAsia="Times New Roman" w:hAnsi="Times New Roman" w:cs="Times New Roman"/>
+                <w:color w:val="000000"/>
+                <w:sz w:val="24"/>
+                <w:szCs w:val="24"/>
+              </w:rPr>
+            </w:pPr>
+            <w:r>
+              <w:rPr>
+                <w:rFonts w:ascii="Times New Roman" w:hAnsi="Times New Roman" w:cs="Times New Roman"/>
+                <w:color w:val="000000"/>
+                <w:sz w:val="24"/>
+                <w:szCs w:val="24"/>
+              </w:rPr>
+              <w:t>0.41</w:t>
             </w:r>
           </w:p>
         </w:tc>
         <w:tc>
           <w:tcPr>
             <w:tcW w:w="950" w:type="dxa"/>
-          </w:tcPr>
-          <w:p>
-            <w:pPr>
-              <w:spacing w:after="0" w:line="276" w:lineRule="auto"/>
-              <w:jc w:val="center"/>
-              <w:rPr>
-                <w:rFonts w:ascii="Times New Roman" w:eastAsia="Times New Roman" w:hAnsi="Times New Roman" w:cs="Times New Roman"/>
-                <w:color w:val="000000"/>
-                <w:sz w:val="24"/>
-                <w:szCs w:val="24"/>
-              </w:rPr>
-            </w:pPr>
-            <w:r>
-              <w:rPr>
-                <w:rFonts w:ascii="Times New Roman" w:eastAsia="Times New Roman" w:hAnsi="Times New Roman" w:cs="Times New Roman"/>
-                <w:color w:val="000000"/>
-                <w:sz w:val="24"/>
-                <w:szCs w:val="24"/>
-              </w:rPr>
-              <w:t>0.69</w:t>
+            <w:vAlign w:val="bottom"/>
+          </w:tcPr>
+          <w:p>
+            <w:pPr>
+              <w:spacing w:after="0" w:line="276" w:lineRule="auto"/>
+              <w:jc w:val="center"/>
+              <w:rPr>
+                <w:rFonts w:ascii="Times New Roman" w:eastAsia="Times New Roman" w:hAnsi="Times New Roman" w:cs="Times New Roman"/>
+                <w:color w:val="000000"/>
+                <w:sz w:val="24"/>
+                <w:szCs w:val="24"/>
+              </w:rPr>
+            </w:pPr>
+            <w:r>
+              <w:rPr>
+                <w:rFonts w:ascii="Times New Roman" w:hAnsi="Times New Roman" w:cs="Times New Roman"/>
+                <w:color w:val="000000"/>
+                <w:sz w:val="24"/>
+                <w:szCs w:val="24"/>
+              </w:rPr>
+              <w:t>1</w:t>
             </w:r>
           </w:p>
         </w:tc>
@@ -12794,78 +13016,81 @@
         <w:tc>
           <w:tcPr>
             <w:tcW w:w="1189" w:type="dxa"/>
-          </w:tcPr>
-          <w:p>
-            <w:pPr>
-              <w:spacing w:after="0" w:line="276" w:lineRule="auto"/>
-              <w:jc w:val="center"/>
-              <w:rPr>
-                <w:rFonts w:ascii="Times New Roman" w:eastAsia="Times New Roman" w:hAnsi="Times New Roman" w:cs="Times New Roman"/>
-                <w:color w:val="000000"/>
-                <w:sz w:val="24"/>
-                <w:szCs w:val="24"/>
-              </w:rPr>
-            </w:pPr>
-            <w:r>
-              <w:rPr>
-                <w:rFonts w:ascii="Times New Roman" w:eastAsia="Times New Roman" w:hAnsi="Times New Roman" w:cs="Times New Roman"/>
-                <w:color w:val="000000"/>
-                <w:sz w:val="24"/>
-                <w:szCs w:val="24"/>
-              </w:rPr>
-              <w:t>0.59</w:t>
+            <w:vAlign w:val="bottom"/>
+          </w:tcPr>
+          <w:p>
+            <w:pPr>
+              <w:spacing w:after="0" w:line="276" w:lineRule="auto"/>
+              <w:jc w:val="center"/>
+              <w:rPr>
+                <w:rFonts w:ascii="Times New Roman" w:eastAsia="Times New Roman" w:hAnsi="Times New Roman" w:cs="Times New Roman"/>
+                <w:color w:val="000000"/>
+                <w:sz w:val="24"/>
+                <w:szCs w:val="24"/>
+              </w:rPr>
+            </w:pPr>
+            <w:r>
+              <w:rPr>
+                <w:rFonts w:ascii="Times New Roman" w:hAnsi="Times New Roman" w:cs="Times New Roman"/>
+                <w:color w:val="000000"/>
+                <w:sz w:val="24"/>
+                <w:szCs w:val="24"/>
+              </w:rPr>
+              <w:t>0.53</w:t>
             </w:r>
           </w:p>
         </w:tc>
         <w:tc>
           <w:tcPr>
             <w:tcW w:w="1163" w:type="dxa"/>
-          </w:tcPr>
-          <w:p>
-            <w:pPr>
-              <w:spacing w:after="0" w:line="276" w:lineRule="auto"/>
-              <w:jc w:val="center"/>
-              <w:rPr>
-                <w:rFonts w:ascii="Times New Roman" w:eastAsia="Times New Roman" w:hAnsi="Times New Roman" w:cs="Times New Roman"/>
-                <w:color w:val="000000"/>
-                <w:sz w:val="24"/>
-                <w:szCs w:val="24"/>
-              </w:rPr>
-            </w:pPr>
-            <w:r>
-              <w:rPr>
-                <w:rFonts w:ascii="Times New Roman" w:eastAsia="Times New Roman" w:hAnsi="Times New Roman" w:cs="Times New Roman"/>
-                <w:color w:val="000000"/>
-                <w:sz w:val="24"/>
-                <w:szCs w:val="24"/>
-              </w:rPr>
-              <w:t>0.48</w:t>
+            <w:vAlign w:val="bottom"/>
+          </w:tcPr>
+          <w:p>
+            <w:pPr>
+              <w:spacing w:after="0" w:line="276" w:lineRule="auto"/>
+              <w:jc w:val="center"/>
+              <w:rPr>
+                <w:rFonts w:ascii="Times New Roman" w:eastAsia="Times New Roman" w:hAnsi="Times New Roman" w:cs="Times New Roman"/>
+                <w:color w:val="000000"/>
+                <w:sz w:val="24"/>
+                <w:szCs w:val="24"/>
+              </w:rPr>
+            </w:pPr>
+            <w:r>
+              <w:rPr>
+                <w:rFonts w:ascii="Times New Roman" w:hAnsi="Times New Roman" w:cs="Times New Roman"/>
+                <w:color w:val="000000"/>
+                <w:sz w:val="24"/>
+                <w:szCs w:val="24"/>
+              </w:rPr>
+              <w:t>0.41</w:t>
             </w:r>
           </w:p>
         </w:tc>
         <w:tc>
           <w:tcPr>
             <w:tcW w:w="950" w:type="dxa"/>
-          </w:tcPr>
-          <w:p>
-            <w:pPr>
-              <w:spacing w:after="0" w:line="276" w:lineRule="auto"/>
-              <w:jc w:val="center"/>
-              <w:rPr>
-                <w:rFonts w:ascii="Times New Roman" w:eastAsia="Times New Roman" w:hAnsi="Times New Roman" w:cs="Times New Roman"/>
-                <w:color w:val="000000"/>
-                <w:sz w:val="24"/>
-                <w:szCs w:val="24"/>
-              </w:rPr>
-            </w:pPr>
-            <w:r>
-              <w:rPr>
-                <w:rFonts w:ascii="Times New Roman" w:eastAsia="Times New Roman" w:hAnsi="Times New Roman" w:cs="Times New Roman"/>
-                <w:color w:val="000000"/>
-                <w:sz w:val="24"/>
-                <w:szCs w:val="24"/>
-              </w:rPr>
-              <w:t>0.51</w:t>
+            <w:vAlign w:val="bottom"/>
+          </w:tcPr>
+          <w:p>
+            <w:pPr>
+              <w:spacing w:after="0" w:line="276" w:lineRule="auto"/>
+              <w:jc w:val="center"/>
+              <w:rPr>
+                <w:rFonts w:ascii="Times New Roman" w:eastAsia="Times New Roman" w:hAnsi="Times New Roman" w:cs="Times New Roman"/>
+                <w:color w:val="000000"/>
+                <w:sz w:val="24"/>
+                <w:szCs w:val="24"/>
+              </w:rPr>
+            </w:pPr>
+            <w:r>
+              <w:rPr>
+                <w:rFonts w:ascii="Times New Roman" w:hAnsi="Times New Roman" w:cs="Times New Roman"/>
+                <w:color w:val="000000"/>
+                <w:sz w:val="24"/>
+                <w:szCs w:val="24"/>
+              </w:rPr>
+              <w:t>0.49</w:t>
             </w:r>
           </w:p>
         </w:tc>
@@ -13020,78 +13245,81 @@
         <w:tc>
           <w:tcPr>
             <w:tcW w:w="1189" w:type="dxa"/>
-          </w:tcPr>
-          <w:p>
-            <w:pPr>
-              <w:spacing w:after="0" w:line="276" w:lineRule="auto"/>
-              <w:jc w:val="center"/>
-              <w:rPr>
-                <w:rFonts w:ascii="Times New Roman" w:eastAsia="Times New Roman" w:hAnsi="Times New Roman" w:cs="Times New Roman"/>
-                <w:color w:val="000000"/>
-                <w:sz w:val="24"/>
-                <w:szCs w:val="24"/>
-              </w:rPr>
-            </w:pPr>
-            <w:r>
-              <w:rPr>
-                <w:rFonts w:ascii="Times New Roman" w:eastAsia="Times New Roman" w:hAnsi="Times New Roman" w:cs="Times New Roman"/>
-                <w:color w:val="000000"/>
-                <w:sz w:val="24"/>
-                <w:szCs w:val="24"/>
-              </w:rPr>
-              <w:t>0.67</w:t>
+            <w:vAlign w:val="bottom"/>
+          </w:tcPr>
+          <w:p>
+            <w:pPr>
+              <w:spacing w:after="0" w:line="276" w:lineRule="auto"/>
+              <w:jc w:val="center"/>
+              <w:rPr>
+                <w:rFonts w:ascii="Times New Roman" w:eastAsia="Times New Roman" w:hAnsi="Times New Roman" w:cs="Times New Roman"/>
+                <w:color w:val="000000"/>
+                <w:sz w:val="24"/>
+                <w:szCs w:val="24"/>
+              </w:rPr>
+            </w:pPr>
+            <w:r>
+              <w:rPr>
+                <w:rFonts w:ascii="Times New Roman" w:hAnsi="Times New Roman" w:cs="Times New Roman"/>
+                <w:color w:val="000000"/>
+                <w:sz w:val="24"/>
+                <w:szCs w:val="24"/>
+              </w:rPr>
+              <w:t>0.49</w:t>
             </w:r>
           </w:p>
         </w:tc>
         <w:tc>
           <w:tcPr>
             <w:tcW w:w="1163" w:type="dxa"/>
-          </w:tcPr>
-          <w:p>
-            <w:pPr>
-              <w:spacing w:after="0" w:line="276" w:lineRule="auto"/>
-              <w:jc w:val="center"/>
-              <w:rPr>
-                <w:rFonts w:ascii="Times New Roman" w:eastAsia="Times New Roman" w:hAnsi="Times New Roman" w:cs="Times New Roman"/>
-                <w:color w:val="000000"/>
-                <w:sz w:val="24"/>
-                <w:szCs w:val="24"/>
-              </w:rPr>
-            </w:pPr>
-            <w:r>
-              <w:rPr>
-                <w:rFonts w:ascii="Times New Roman" w:eastAsia="Times New Roman" w:hAnsi="Times New Roman" w:cs="Times New Roman"/>
+            <w:vAlign w:val="bottom"/>
+          </w:tcPr>
+          <w:p>
+            <w:pPr>
+              <w:spacing w:after="0" w:line="276" w:lineRule="auto"/>
+              <w:jc w:val="center"/>
+              <w:rPr>
+                <w:rFonts w:ascii="Times New Roman" w:eastAsia="Times New Roman" w:hAnsi="Times New Roman" w:cs="Times New Roman"/>
+                <w:color w:val="000000"/>
+                <w:sz w:val="24"/>
+                <w:szCs w:val="24"/>
+              </w:rPr>
+            </w:pPr>
+            <w:r>
+              <w:rPr>
+                <w:rFonts w:ascii="Times New Roman" w:hAnsi="Times New Roman" w:cs="Times New Roman"/>
+                <w:color w:val="000000"/>
+                <w:sz w:val="24"/>
+                <w:szCs w:val="24"/>
+              </w:rPr>
+              <w:t>0.39</w:t>
+            </w:r>
+          </w:p>
+        </w:tc>
+        <w:tc>
+          <w:tcPr>
+            <w:tcW w:w="950" w:type="dxa"/>
+            <w:vAlign w:val="bottom"/>
+          </w:tcPr>
+          <w:p>
+            <w:pPr>
+              <w:spacing w:after="0" w:line="276" w:lineRule="auto"/>
+              <w:jc w:val="center"/>
+              <w:rPr>
+                <w:rFonts w:ascii="Times New Roman" w:eastAsia="Times New Roman" w:hAnsi="Times New Roman" w:cs="Times New Roman"/>
+                <w:color w:val="000000"/>
+                <w:sz w:val="24"/>
+                <w:szCs w:val="24"/>
+              </w:rPr>
+            </w:pPr>
+            <w:r>
+              <w:rPr>
+                <w:rFonts w:ascii="Times New Roman" w:hAnsi="Times New Roman" w:cs="Times New Roman"/>
                 <w:color w:val="000000"/>
                 <w:sz w:val="24"/>
                 <w:szCs w:val="24"/>
               </w:rPr>
               <w:t>0.55</w:t>
-            </w:r>
-          </w:p>
-        </w:tc>
-        <w:tc>
-          <w:tcPr>
-            <w:tcW w:w="950" w:type="dxa"/>
-          </w:tcPr>
-          <w:p>
-            <w:pPr>
-              <w:spacing w:after="0" w:line="276" w:lineRule="auto"/>
-              <w:jc w:val="center"/>
-              <w:rPr>
-                <w:rFonts w:ascii="Times New Roman" w:eastAsia="Times New Roman" w:hAnsi="Times New Roman" w:cs="Times New Roman"/>
-                <w:color w:val="000000"/>
-                <w:sz w:val="24"/>
-                <w:szCs w:val="24"/>
-              </w:rPr>
-            </w:pPr>
-            <w:r>
-              <w:rPr>
-                <w:rFonts w:ascii="Times New Roman" w:eastAsia="Times New Roman" w:hAnsi="Times New Roman" w:cs="Times New Roman"/>
-                <w:color w:val="000000"/>
-                <w:sz w:val="24"/>
-                <w:szCs w:val="24"/>
-              </w:rPr>
-              <w:t>0.69</w:t>
             </w:r>
           </w:p>
         </w:tc>
@@ -13246,78 +13474,81 @@
         <w:tc>
           <w:tcPr>
             <w:tcW w:w="1189" w:type="dxa"/>
-          </w:tcPr>
-          <w:p>
-            <w:pPr>
-              <w:spacing w:after="0" w:line="276" w:lineRule="auto"/>
-              <w:jc w:val="center"/>
-              <w:rPr>
-                <w:rFonts w:ascii="Times New Roman" w:eastAsia="Times New Roman" w:hAnsi="Times New Roman" w:cs="Times New Roman"/>
-                <w:color w:val="000000"/>
-                <w:sz w:val="24"/>
-                <w:szCs w:val="24"/>
-              </w:rPr>
-            </w:pPr>
-            <w:r>
-              <w:rPr>
-                <w:rFonts w:ascii="Times New Roman" w:eastAsia="Times New Roman" w:hAnsi="Times New Roman" w:cs="Times New Roman"/>
-                <w:color w:val="000000"/>
-                <w:sz w:val="24"/>
-                <w:szCs w:val="24"/>
-              </w:rPr>
-              <w:t>0.59</w:t>
+            <w:vAlign w:val="bottom"/>
+          </w:tcPr>
+          <w:p>
+            <w:pPr>
+              <w:spacing w:after="0" w:line="276" w:lineRule="auto"/>
+              <w:jc w:val="center"/>
+              <w:rPr>
+                <w:rFonts w:ascii="Times New Roman" w:eastAsia="Times New Roman" w:hAnsi="Times New Roman" w:cs="Times New Roman"/>
+                <w:color w:val="000000"/>
+                <w:sz w:val="24"/>
+                <w:szCs w:val="24"/>
+              </w:rPr>
+            </w:pPr>
+            <w:r>
+              <w:rPr>
+                <w:rFonts w:ascii="Times New Roman" w:hAnsi="Times New Roman" w:cs="Times New Roman"/>
+                <w:color w:val="000000"/>
+                <w:sz w:val="24"/>
+                <w:szCs w:val="24"/>
+              </w:rPr>
+              <w:t>0.53</w:t>
             </w:r>
           </w:p>
         </w:tc>
         <w:tc>
           <w:tcPr>
             <w:tcW w:w="1163" w:type="dxa"/>
-          </w:tcPr>
-          <w:p>
-            <w:pPr>
-              <w:spacing w:after="0" w:line="276" w:lineRule="auto"/>
-              <w:jc w:val="center"/>
-              <w:rPr>
-                <w:rFonts w:ascii="Times New Roman" w:eastAsia="Times New Roman" w:hAnsi="Times New Roman" w:cs="Times New Roman"/>
-                <w:color w:val="000000"/>
-                <w:sz w:val="24"/>
-                <w:szCs w:val="24"/>
-              </w:rPr>
-            </w:pPr>
-            <w:r>
-              <w:rPr>
-                <w:rFonts w:ascii="Times New Roman" w:eastAsia="Times New Roman" w:hAnsi="Times New Roman" w:cs="Times New Roman"/>
-                <w:color w:val="000000"/>
-                <w:sz w:val="24"/>
-                <w:szCs w:val="24"/>
-              </w:rPr>
-              <w:t>0.48</w:t>
+            <w:vAlign w:val="bottom"/>
+          </w:tcPr>
+          <w:p>
+            <w:pPr>
+              <w:spacing w:after="0" w:line="276" w:lineRule="auto"/>
+              <w:jc w:val="center"/>
+              <w:rPr>
+                <w:rFonts w:ascii="Times New Roman" w:eastAsia="Times New Roman" w:hAnsi="Times New Roman" w:cs="Times New Roman"/>
+                <w:color w:val="000000"/>
+                <w:sz w:val="24"/>
+                <w:szCs w:val="24"/>
+              </w:rPr>
+            </w:pPr>
+            <w:r>
+              <w:rPr>
+                <w:rFonts w:ascii="Times New Roman" w:hAnsi="Times New Roman" w:cs="Times New Roman"/>
+                <w:color w:val="000000"/>
+                <w:sz w:val="24"/>
+                <w:szCs w:val="24"/>
+              </w:rPr>
+              <w:t>0.41</w:t>
             </w:r>
           </w:p>
         </w:tc>
         <w:tc>
           <w:tcPr>
             <w:tcW w:w="950" w:type="dxa"/>
-          </w:tcPr>
-          <w:p>
-            <w:pPr>
-              <w:spacing w:after="0" w:line="276" w:lineRule="auto"/>
-              <w:jc w:val="center"/>
-              <w:rPr>
-                <w:rFonts w:ascii="Times New Roman" w:eastAsia="Times New Roman" w:hAnsi="Times New Roman" w:cs="Times New Roman"/>
-                <w:color w:val="000000"/>
-                <w:sz w:val="24"/>
-                <w:szCs w:val="24"/>
-              </w:rPr>
-            </w:pPr>
-            <w:r>
-              <w:rPr>
-                <w:rFonts w:ascii="Times New Roman" w:eastAsia="Times New Roman" w:hAnsi="Times New Roman" w:cs="Times New Roman"/>
-                <w:color w:val="000000"/>
-                <w:sz w:val="24"/>
-                <w:szCs w:val="24"/>
-              </w:rPr>
-              <w:t>0.51</w:t>
+            <w:vAlign w:val="bottom"/>
+          </w:tcPr>
+          <w:p>
+            <w:pPr>
+              <w:spacing w:after="0" w:line="276" w:lineRule="auto"/>
+              <w:jc w:val="center"/>
+              <w:rPr>
+                <w:rFonts w:ascii="Times New Roman" w:eastAsia="Times New Roman" w:hAnsi="Times New Roman" w:cs="Times New Roman"/>
+                <w:color w:val="000000"/>
+                <w:sz w:val="24"/>
+                <w:szCs w:val="24"/>
+              </w:rPr>
+            </w:pPr>
+            <w:r>
+              <w:rPr>
+                <w:rFonts w:ascii="Times New Roman" w:hAnsi="Times New Roman" w:cs="Times New Roman"/>
+                <w:color w:val="000000"/>
+                <w:sz w:val="24"/>
+                <w:szCs w:val="24"/>
+              </w:rPr>
+              <w:t>0.49</w:t>
             </w:r>
           </w:p>
         </w:tc>
@@ -13472,78 +13703,81 @@
         <w:tc>
           <w:tcPr>
             <w:tcW w:w="1189" w:type="dxa"/>
-          </w:tcPr>
-          <w:p>
-            <w:pPr>
-              <w:spacing w:after="0" w:line="276" w:lineRule="auto"/>
-              <w:jc w:val="center"/>
-              <w:rPr>
-                <w:rFonts w:ascii="Times New Roman" w:eastAsia="Times New Roman" w:hAnsi="Times New Roman" w:cs="Times New Roman"/>
-                <w:color w:val="000000"/>
-                <w:sz w:val="24"/>
-                <w:szCs w:val="24"/>
-              </w:rPr>
-            </w:pPr>
-            <w:r>
-              <w:rPr>
-                <w:rFonts w:ascii="Times New Roman" w:eastAsia="Times New Roman" w:hAnsi="Times New Roman" w:cs="Times New Roman"/>
-                <w:color w:val="000000"/>
-                <w:sz w:val="24"/>
-                <w:szCs w:val="24"/>
-              </w:rPr>
-              <w:t>0.67</w:t>
+            <w:vAlign w:val="bottom"/>
+          </w:tcPr>
+          <w:p>
+            <w:pPr>
+              <w:spacing w:after="0" w:line="276" w:lineRule="auto"/>
+              <w:jc w:val="center"/>
+              <w:rPr>
+                <w:rFonts w:ascii="Times New Roman" w:eastAsia="Times New Roman" w:hAnsi="Times New Roman" w:cs="Times New Roman"/>
+                <w:color w:val="000000"/>
+                <w:sz w:val="24"/>
+                <w:szCs w:val="24"/>
+              </w:rPr>
+            </w:pPr>
+            <w:r>
+              <w:rPr>
+                <w:rFonts w:ascii="Times New Roman" w:hAnsi="Times New Roman" w:cs="Times New Roman"/>
+                <w:color w:val="000000"/>
+                <w:sz w:val="24"/>
+                <w:szCs w:val="24"/>
+              </w:rPr>
+              <w:t>0.49</w:t>
             </w:r>
           </w:p>
         </w:tc>
         <w:tc>
           <w:tcPr>
             <w:tcW w:w="1163" w:type="dxa"/>
-          </w:tcPr>
-          <w:p>
-            <w:pPr>
-              <w:spacing w:after="0" w:line="276" w:lineRule="auto"/>
-              <w:jc w:val="center"/>
-              <w:rPr>
-                <w:rFonts w:ascii="Times New Roman" w:eastAsia="Times New Roman" w:hAnsi="Times New Roman" w:cs="Times New Roman"/>
-                <w:color w:val="000000"/>
-                <w:sz w:val="24"/>
-                <w:szCs w:val="24"/>
-              </w:rPr>
-            </w:pPr>
-            <w:r>
-              <w:rPr>
-                <w:rFonts w:ascii="Times New Roman" w:eastAsia="Times New Roman" w:hAnsi="Times New Roman" w:cs="Times New Roman"/>
+            <w:vAlign w:val="bottom"/>
+          </w:tcPr>
+          <w:p>
+            <w:pPr>
+              <w:spacing w:after="0" w:line="276" w:lineRule="auto"/>
+              <w:jc w:val="center"/>
+              <w:rPr>
+                <w:rFonts w:ascii="Times New Roman" w:eastAsia="Times New Roman" w:hAnsi="Times New Roman" w:cs="Times New Roman"/>
+                <w:color w:val="000000"/>
+                <w:sz w:val="24"/>
+                <w:szCs w:val="24"/>
+              </w:rPr>
+            </w:pPr>
+            <w:r>
+              <w:rPr>
+                <w:rFonts w:ascii="Times New Roman" w:hAnsi="Times New Roman" w:cs="Times New Roman"/>
+                <w:color w:val="000000"/>
+                <w:sz w:val="24"/>
+                <w:szCs w:val="24"/>
+              </w:rPr>
+              <w:t>0.39</w:t>
+            </w:r>
+          </w:p>
+        </w:tc>
+        <w:tc>
+          <w:tcPr>
+            <w:tcW w:w="950" w:type="dxa"/>
+            <w:vAlign w:val="bottom"/>
+          </w:tcPr>
+          <w:p>
+            <w:pPr>
+              <w:spacing w:after="0" w:line="276" w:lineRule="auto"/>
+              <w:jc w:val="center"/>
+              <w:rPr>
+                <w:rFonts w:ascii="Times New Roman" w:eastAsia="Times New Roman" w:hAnsi="Times New Roman" w:cs="Times New Roman"/>
+                <w:color w:val="000000"/>
+                <w:sz w:val="24"/>
+                <w:szCs w:val="24"/>
+              </w:rPr>
+            </w:pPr>
+            <w:r>
+              <w:rPr>
+                <w:rFonts w:ascii="Times New Roman" w:hAnsi="Times New Roman" w:cs="Times New Roman"/>
                 <w:color w:val="000000"/>
                 <w:sz w:val="24"/>
                 <w:szCs w:val="24"/>
               </w:rPr>
               <w:t>0.55</w:t>
-            </w:r>
-          </w:p>
-        </w:tc>
-        <w:tc>
-          <w:tcPr>
-            <w:tcW w:w="950" w:type="dxa"/>
-          </w:tcPr>
-          <w:p>
-            <w:pPr>
-              <w:spacing w:after="0" w:line="276" w:lineRule="auto"/>
-              <w:jc w:val="center"/>
-              <w:rPr>
-                <w:rFonts w:ascii="Times New Roman" w:eastAsia="Times New Roman" w:hAnsi="Times New Roman" w:cs="Times New Roman"/>
-                <w:color w:val="000000"/>
-                <w:sz w:val="24"/>
-                <w:szCs w:val="24"/>
-              </w:rPr>
-            </w:pPr>
-            <w:r>
-              <w:rPr>
-                <w:rFonts w:ascii="Times New Roman" w:eastAsia="Times New Roman" w:hAnsi="Times New Roman" w:cs="Times New Roman"/>
-                <w:color w:val="000000"/>
-                <w:sz w:val="24"/>
-                <w:szCs w:val="24"/>
-              </w:rPr>
-              <w:t>0.69</w:t>
             </w:r>
           </w:p>
         </w:tc>
@@ -13698,21 +13932,22 @@
         <w:tc>
           <w:tcPr>
             <w:tcW w:w="1189" w:type="dxa"/>
-          </w:tcPr>
-          <w:p>
-            <w:pPr>
-              <w:spacing w:after="0" w:line="276" w:lineRule="auto"/>
-              <w:jc w:val="center"/>
-              <w:rPr>
-                <w:rFonts w:ascii="Times New Roman" w:eastAsia="Times New Roman" w:hAnsi="Times New Roman" w:cs="Times New Roman"/>
-                <w:color w:val="000000"/>
-                <w:sz w:val="24"/>
-                <w:szCs w:val="24"/>
-              </w:rPr>
-            </w:pPr>
-            <w:r>
-              <w:rPr>
-                <w:rFonts w:ascii="Times New Roman" w:eastAsia="Times New Roman" w:hAnsi="Times New Roman" w:cs="Times New Roman"/>
+            <w:vAlign w:val="bottom"/>
+          </w:tcPr>
+          <w:p>
+            <w:pPr>
+              <w:spacing w:after="0" w:line="276" w:lineRule="auto"/>
+              <w:jc w:val="center"/>
+              <w:rPr>
+                <w:rFonts w:ascii="Times New Roman" w:eastAsia="Times New Roman" w:hAnsi="Times New Roman" w:cs="Times New Roman"/>
+                <w:color w:val="000000"/>
+                <w:sz w:val="24"/>
+                <w:szCs w:val="24"/>
+              </w:rPr>
+            </w:pPr>
+            <w:r>
+              <w:rPr>
+                <w:rFonts w:ascii="Times New Roman" w:hAnsi="Times New Roman" w:cs="Times New Roman"/>
                 <w:color w:val="000000"/>
                 <w:sz w:val="24"/>
                 <w:szCs w:val="24"/>
@@ -13724,21 +13959,22 @@
         <w:tc>
           <w:tcPr>
             <w:tcW w:w="1163" w:type="dxa"/>
-          </w:tcPr>
-          <w:p>
-            <w:pPr>
-              <w:spacing w:after="0" w:line="276" w:lineRule="auto"/>
-              <w:jc w:val="center"/>
-              <w:rPr>
-                <w:rFonts w:ascii="Times New Roman" w:eastAsia="Times New Roman" w:hAnsi="Times New Roman" w:cs="Times New Roman"/>
-                <w:color w:val="000000"/>
-                <w:sz w:val="24"/>
-                <w:szCs w:val="24"/>
-              </w:rPr>
-            </w:pPr>
-            <w:r>
-              <w:rPr>
-                <w:rFonts w:ascii="Times New Roman" w:eastAsia="Times New Roman" w:hAnsi="Times New Roman" w:cs="Times New Roman"/>
+            <w:vAlign w:val="bottom"/>
+          </w:tcPr>
+          <w:p>
+            <w:pPr>
+              <w:spacing w:after="0" w:line="276" w:lineRule="auto"/>
+              <w:jc w:val="center"/>
+              <w:rPr>
+                <w:rFonts w:ascii="Times New Roman" w:eastAsia="Times New Roman" w:hAnsi="Times New Roman" w:cs="Times New Roman"/>
+                <w:color w:val="000000"/>
+                <w:sz w:val="24"/>
+                <w:szCs w:val="24"/>
+              </w:rPr>
+            </w:pPr>
+            <w:r>
+              <w:rPr>
+                <w:rFonts w:ascii="Times New Roman" w:hAnsi="Times New Roman" w:cs="Times New Roman"/>
                 <w:color w:val="000000"/>
                 <w:sz w:val="24"/>
                 <w:szCs w:val="24"/>
@@ -13750,26 +13986,27 @@
         <w:tc>
           <w:tcPr>
             <w:tcW w:w="950" w:type="dxa"/>
-          </w:tcPr>
-          <w:p>
-            <w:pPr>
-              <w:spacing w:after="0" w:line="276" w:lineRule="auto"/>
-              <w:jc w:val="center"/>
-              <w:rPr>
-                <w:rFonts w:ascii="Times New Roman" w:eastAsia="Times New Roman" w:hAnsi="Times New Roman" w:cs="Times New Roman"/>
-                <w:color w:val="000000"/>
-                <w:sz w:val="24"/>
-                <w:szCs w:val="24"/>
-              </w:rPr>
-            </w:pPr>
-            <w:r>
-              <w:rPr>
-                <w:rFonts w:ascii="Times New Roman" w:eastAsia="Times New Roman" w:hAnsi="Times New Roman" w:cs="Times New Roman"/>
-                <w:color w:val="000000"/>
-                <w:sz w:val="24"/>
-                <w:szCs w:val="24"/>
-              </w:rPr>
-              <w:t>0.51</w:t>
+            <w:vAlign w:val="bottom"/>
+          </w:tcPr>
+          <w:p>
+            <w:pPr>
+              <w:spacing w:after="0" w:line="276" w:lineRule="auto"/>
+              <w:jc w:val="center"/>
+              <w:rPr>
+                <w:rFonts w:ascii="Times New Roman" w:eastAsia="Times New Roman" w:hAnsi="Times New Roman" w:cs="Times New Roman"/>
+                <w:color w:val="000000"/>
+                <w:sz w:val="24"/>
+                <w:szCs w:val="24"/>
+              </w:rPr>
+            </w:pPr>
+            <w:r>
+              <w:rPr>
+                <w:rFonts w:ascii="Times New Roman" w:hAnsi="Times New Roman" w:cs="Times New Roman"/>
+                <w:color w:val="000000"/>
+                <w:sz w:val="24"/>
+                <w:szCs w:val="24"/>
+              </w:rPr>
+              <w:t>0.88</w:t>
             </w:r>
           </w:p>
         </w:tc>
@@ -13924,78 +14161,81 @@
         <w:tc>
           <w:tcPr>
             <w:tcW w:w="1189" w:type="dxa"/>
-          </w:tcPr>
-          <w:p>
-            <w:pPr>
-              <w:spacing w:after="0" w:line="276" w:lineRule="auto"/>
-              <w:jc w:val="center"/>
-              <w:rPr>
-                <w:rFonts w:ascii="Times New Roman" w:eastAsia="Times New Roman" w:hAnsi="Times New Roman" w:cs="Times New Roman"/>
-                <w:color w:val="000000"/>
-                <w:sz w:val="24"/>
-                <w:szCs w:val="24"/>
-              </w:rPr>
-            </w:pPr>
-            <w:r>
-              <w:rPr>
-                <w:rFonts w:ascii="Times New Roman" w:eastAsia="Times New Roman" w:hAnsi="Times New Roman" w:cs="Times New Roman"/>
-                <w:color w:val="000000"/>
-                <w:sz w:val="24"/>
-                <w:szCs w:val="24"/>
-              </w:rPr>
-              <w:t>0.67</w:t>
+            <w:vAlign w:val="bottom"/>
+          </w:tcPr>
+          <w:p>
+            <w:pPr>
+              <w:spacing w:after="0" w:line="276" w:lineRule="auto"/>
+              <w:jc w:val="center"/>
+              <w:rPr>
+                <w:rFonts w:ascii="Times New Roman" w:eastAsia="Times New Roman" w:hAnsi="Times New Roman" w:cs="Times New Roman"/>
+                <w:color w:val="000000"/>
+                <w:sz w:val="24"/>
+                <w:szCs w:val="24"/>
+              </w:rPr>
+            </w:pPr>
+            <w:r>
+              <w:rPr>
+                <w:rFonts w:ascii="Times New Roman" w:hAnsi="Times New Roman" w:cs="Times New Roman"/>
+                <w:color w:val="000000"/>
+                <w:sz w:val="24"/>
+                <w:szCs w:val="24"/>
+              </w:rPr>
+              <w:t>0.49</w:t>
             </w:r>
           </w:p>
         </w:tc>
         <w:tc>
           <w:tcPr>
             <w:tcW w:w="1163" w:type="dxa"/>
-          </w:tcPr>
-          <w:p>
-            <w:pPr>
-              <w:spacing w:after="0" w:line="276" w:lineRule="auto"/>
-              <w:jc w:val="center"/>
-              <w:rPr>
-                <w:rFonts w:ascii="Times New Roman" w:eastAsia="Times New Roman" w:hAnsi="Times New Roman" w:cs="Times New Roman"/>
-                <w:color w:val="000000"/>
-                <w:sz w:val="24"/>
-                <w:szCs w:val="24"/>
-              </w:rPr>
-            </w:pPr>
-            <w:r>
-              <w:rPr>
-                <w:rFonts w:ascii="Times New Roman" w:eastAsia="Times New Roman" w:hAnsi="Times New Roman" w:cs="Times New Roman"/>
-                <w:color w:val="000000"/>
-                <w:sz w:val="24"/>
-                <w:szCs w:val="24"/>
-              </w:rPr>
-              <w:t>0.55</w:t>
+            <w:vAlign w:val="bottom"/>
+          </w:tcPr>
+          <w:p>
+            <w:pPr>
+              <w:spacing w:after="0" w:line="276" w:lineRule="auto"/>
+              <w:jc w:val="center"/>
+              <w:rPr>
+                <w:rFonts w:ascii="Times New Roman" w:eastAsia="Times New Roman" w:hAnsi="Times New Roman" w:cs="Times New Roman"/>
+                <w:color w:val="000000"/>
+                <w:sz w:val="24"/>
+                <w:szCs w:val="24"/>
+              </w:rPr>
+            </w:pPr>
+            <w:r>
+              <w:rPr>
+                <w:rFonts w:ascii="Times New Roman" w:hAnsi="Times New Roman" w:cs="Times New Roman"/>
+                <w:color w:val="000000"/>
+                <w:sz w:val="24"/>
+                <w:szCs w:val="24"/>
+              </w:rPr>
+              <w:t>0.43</w:t>
             </w:r>
           </w:p>
         </w:tc>
         <w:tc>
           <w:tcPr>
             <w:tcW w:w="950" w:type="dxa"/>
-          </w:tcPr>
-          <w:p>
-            <w:pPr>
-              <w:spacing w:after="0" w:line="276" w:lineRule="auto"/>
-              <w:jc w:val="center"/>
-              <w:rPr>
-                <w:rFonts w:ascii="Times New Roman" w:eastAsia="Times New Roman" w:hAnsi="Times New Roman" w:cs="Times New Roman"/>
-                <w:color w:val="000000"/>
-                <w:sz w:val="24"/>
-                <w:szCs w:val="24"/>
-              </w:rPr>
-            </w:pPr>
-            <w:r>
-              <w:rPr>
-                <w:rFonts w:ascii="Times New Roman" w:eastAsia="Times New Roman" w:hAnsi="Times New Roman" w:cs="Times New Roman"/>
-                <w:color w:val="000000"/>
-                <w:sz w:val="24"/>
-                <w:szCs w:val="24"/>
-              </w:rPr>
-              <w:t>0.69</w:t>
+            <w:vAlign w:val="bottom"/>
+          </w:tcPr>
+          <w:p>
+            <w:pPr>
+              <w:spacing w:after="0" w:line="276" w:lineRule="auto"/>
+              <w:jc w:val="center"/>
+              <w:rPr>
+                <w:rFonts w:ascii="Times New Roman" w:eastAsia="Times New Roman" w:hAnsi="Times New Roman" w:cs="Times New Roman"/>
+                <w:color w:val="000000"/>
+                <w:sz w:val="24"/>
+                <w:szCs w:val="24"/>
+              </w:rPr>
+            </w:pPr>
+            <w:r>
+              <w:rPr>
+                <w:rFonts w:ascii="Times New Roman" w:hAnsi="Times New Roman" w:cs="Times New Roman"/>
+                <w:color w:val="000000"/>
+                <w:sz w:val="24"/>
+                <w:szCs w:val="24"/>
+              </w:rPr>
+              <w:t>0.99</w:t>
             </w:r>
           </w:p>
         </w:tc>
@@ -14150,78 +14390,81 @@
         <w:tc>
           <w:tcPr>
             <w:tcW w:w="1189" w:type="dxa"/>
-          </w:tcPr>
-          <w:p>
-            <w:pPr>
-              <w:spacing w:after="0" w:line="276" w:lineRule="auto"/>
-              <w:jc w:val="center"/>
-              <w:rPr>
-                <w:rFonts w:ascii="Times New Roman" w:eastAsia="Times New Roman" w:hAnsi="Times New Roman" w:cs="Times New Roman"/>
-                <w:color w:val="000000"/>
-                <w:sz w:val="24"/>
-                <w:szCs w:val="24"/>
-              </w:rPr>
-            </w:pPr>
-            <w:r>
-              <w:rPr>
-                <w:rFonts w:ascii="Times New Roman" w:eastAsia="Times New Roman" w:hAnsi="Times New Roman" w:cs="Times New Roman"/>
-                <w:color w:val="000000"/>
-                <w:sz w:val="24"/>
-                <w:szCs w:val="24"/>
-              </w:rPr>
-              <w:t>0.59</w:t>
+            <w:vAlign w:val="bottom"/>
+          </w:tcPr>
+          <w:p>
+            <w:pPr>
+              <w:spacing w:after="0" w:line="276" w:lineRule="auto"/>
+              <w:jc w:val="center"/>
+              <w:rPr>
+                <w:rFonts w:ascii="Times New Roman" w:eastAsia="Times New Roman" w:hAnsi="Times New Roman" w:cs="Times New Roman"/>
+                <w:color w:val="000000"/>
+                <w:sz w:val="24"/>
+                <w:szCs w:val="24"/>
+              </w:rPr>
+            </w:pPr>
+            <w:r>
+              <w:rPr>
+                <w:rFonts w:ascii="Times New Roman" w:hAnsi="Times New Roman" w:cs="Times New Roman"/>
+                <w:color w:val="000000"/>
+                <w:sz w:val="24"/>
+                <w:szCs w:val="24"/>
+              </w:rPr>
+              <w:t>0.56</w:t>
             </w:r>
           </w:p>
         </w:tc>
         <w:tc>
           <w:tcPr>
             <w:tcW w:w="1163" w:type="dxa"/>
-          </w:tcPr>
-          <w:p>
-            <w:pPr>
-              <w:spacing w:after="0" w:line="276" w:lineRule="auto"/>
-              <w:jc w:val="center"/>
-              <w:rPr>
-                <w:rFonts w:ascii="Times New Roman" w:eastAsia="Times New Roman" w:hAnsi="Times New Roman" w:cs="Times New Roman"/>
-                <w:color w:val="000000"/>
-                <w:sz w:val="24"/>
-                <w:szCs w:val="24"/>
-              </w:rPr>
-            </w:pPr>
-            <w:r>
-              <w:rPr>
-                <w:rFonts w:ascii="Times New Roman" w:eastAsia="Times New Roman" w:hAnsi="Times New Roman" w:cs="Times New Roman"/>
-                <w:color w:val="000000"/>
-                <w:sz w:val="24"/>
-                <w:szCs w:val="24"/>
-              </w:rPr>
-              <w:t>0.48</w:t>
+            <w:vAlign w:val="bottom"/>
+          </w:tcPr>
+          <w:p>
+            <w:pPr>
+              <w:spacing w:after="0" w:line="276" w:lineRule="auto"/>
+              <w:jc w:val="center"/>
+              <w:rPr>
+                <w:rFonts w:ascii="Times New Roman" w:eastAsia="Times New Roman" w:hAnsi="Times New Roman" w:cs="Times New Roman"/>
+                <w:color w:val="000000"/>
+                <w:sz w:val="24"/>
+                <w:szCs w:val="24"/>
+              </w:rPr>
+            </w:pPr>
+            <w:r>
+              <w:rPr>
+                <w:rFonts w:ascii="Times New Roman" w:hAnsi="Times New Roman" w:cs="Times New Roman"/>
+                <w:color w:val="000000"/>
+                <w:sz w:val="24"/>
+                <w:szCs w:val="24"/>
+              </w:rPr>
+              <w:t>0.46</w:t>
             </w:r>
           </w:p>
         </w:tc>
         <w:tc>
           <w:tcPr>
             <w:tcW w:w="950" w:type="dxa"/>
-          </w:tcPr>
-          <w:p>
-            <w:pPr>
-              <w:spacing w:after="0" w:line="276" w:lineRule="auto"/>
-              <w:jc w:val="center"/>
-              <w:rPr>
-                <w:rFonts w:ascii="Times New Roman" w:eastAsia="Times New Roman" w:hAnsi="Times New Roman" w:cs="Times New Roman"/>
-                <w:color w:val="000000"/>
-                <w:sz w:val="24"/>
-                <w:szCs w:val="24"/>
-              </w:rPr>
-            </w:pPr>
-            <w:r>
-              <w:rPr>
-                <w:rFonts w:ascii="Times New Roman" w:eastAsia="Times New Roman" w:hAnsi="Times New Roman" w:cs="Times New Roman"/>
-                <w:color w:val="000000"/>
-                <w:sz w:val="24"/>
-                <w:szCs w:val="24"/>
-              </w:rPr>
-              <w:t>0.51</w:t>
+            <w:vAlign w:val="bottom"/>
+          </w:tcPr>
+          <w:p>
+            <w:pPr>
+              <w:spacing w:after="0" w:line="276" w:lineRule="auto"/>
+              <w:jc w:val="center"/>
+              <w:rPr>
+                <w:rFonts w:ascii="Times New Roman" w:eastAsia="Times New Roman" w:hAnsi="Times New Roman" w:cs="Times New Roman"/>
+                <w:color w:val="000000"/>
+                <w:sz w:val="24"/>
+                <w:szCs w:val="24"/>
+              </w:rPr>
+            </w:pPr>
+            <w:r>
+              <w:rPr>
+                <w:rFonts w:ascii="Times New Roman" w:hAnsi="Times New Roman" w:cs="Times New Roman"/>
+                <w:color w:val="000000"/>
+                <w:sz w:val="24"/>
+                <w:szCs w:val="24"/>
+              </w:rPr>
+              <w:t>0.87</w:t>
             </w:r>
           </w:p>
         </w:tc>
@@ -14376,78 +14619,81 @@
         <w:tc>
           <w:tcPr>
             <w:tcW w:w="1189" w:type="dxa"/>
-          </w:tcPr>
-          <w:p>
-            <w:pPr>
-              <w:spacing w:after="0" w:line="276" w:lineRule="auto"/>
-              <w:jc w:val="center"/>
-              <w:rPr>
-                <w:rFonts w:ascii="Times New Roman" w:eastAsia="Times New Roman" w:hAnsi="Times New Roman" w:cs="Times New Roman"/>
-                <w:color w:val="000000"/>
-                <w:sz w:val="24"/>
-                <w:szCs w:val="24"/>
-              </w:rPr>
-            </w:pPr>
-            <w:r>
-              <w:rPr>
-                <w:rFonts w:ascii="Times New Roman" w:eastAsia="Times New Roman" w:hAnsi="Times New Roman" w:cs="Times New Roman"/>
-                <w:color w:val="000000"/>
-                <w:sz w:val="24"/>
-                <w:szCs w:val="24"/>
-              </w:rPr>
-              <w:t>0.67</w:t>
+            <w:vAlign w:val="bottom"/>
+          </w:tcPr>
+          <w:p>
+            <w:pPr>
+              <w:spacing w:after="0" w:line="276" w:lineRule="auto"/>
+              <w:jc w:val="center"/>
+              <w:rPr>
+                <w:rFonts w:ascii="Times New Roman" w:eastAsia="Times New Roman" w:hAnsi="Times New Roman" w:cs="Times New Roman"/>
+                <w:color w:val="000000"/>
+                <w:sz w:val="24"/>
+                <w:szCs w:val="24"/>
+              </w:rPr>
+            </w:pPr>
+            <w:r>
+              <w:rPr>
+                <w:rFonts w:ascii="Times New Roman" w:hAnsi="Times New Roman" w:cs="Times New Roman"/>
+                <w:color w:val="000000"/>
+                <w:sz w:val="24"/>
+                <w:szCs w:val="24"/>
+              </w:rPr>
+              <w:t>0.41</w:t>
             </w:r>
           </w:p>
         </w:tc>
         <w:tc>
           <w:tcPr>
             <w:tcW w:w="1163" w:type="dxa"/>
-          </w:tcPr>
-          <w:p>
-            <w:pPr>
-              <w:spacing w:after="0" w:line="276" w:lineRule="auto"/>
-              <w:jc w:val="center"/>
-              <w:rPr>
-                <w:rFonts w:ascii="Times New Roman" w:eastAsia="Times New Roman" w:hAnsi="Times New Roman" w:cs="Times New Roman"/>
-                <w:color w:val="000000"/>
-                <w:sz w:val="24"/>
-                <w:szCs w:val="24"/>
-              </w:rPr>
-            </w:pPr>
-            <w:r>
-              <w:rPr>
-                <w:rFonts w:ascii="Times New Roman" w:eastAsia="Times New Roman" w:hAnsi="Times New Roman" w:cs="Times New Roman"/>
-                <w:color w:val="000000"/>
-                <w:sz w:val="24"/>
-                <w:szCs w:val="24"/>
-              </w:rPr>
-              <w:t>0.55</w:t>
+            <w:vAlign w:val="bottom"/>
+          </w:tcPr>
+          <w:p>
+            <w:pPr>
+              <w:spacing w:after="0" w:line="276" w:lineRule="auto"/>
+              <w:jc w:val="center"/>
+              <w:rPr>
+                <w:rFonts w:ascii="Times New Roman" w:eastAsia="Times New Roman" w:hAnsi="Times New Roman" w:cs="Times New Roman"/>
+                <w:color w:val="000000"/>
+                <w:sz w:val="24"/>
+                <w:szCs w:val="24"/>
+              </w:rPr>
+            </w:pPr>
+            <w:r>
+              <w:rPr>
+                <w:rFonts w:ascii="Times New Roman" w:hAnsi="Times New Roman" w:cs="Times New Roman"/>
+                <w:color w:val="000000"/>
+                <w:sz w:val="24"/>
+                <w:szCs w:val="24"/>
+              </w:rPr>
+              <w:t>0.4</w:t>
             </w:r>
           </w:p>
         </w:tc>
         <w:tc>
           <w:tcPr>
             <w:tcW w:w="950" w:type="dxa"/>
-          </w:tcPr>
-          <w:p>
-            <w:pPr>
-              <w:spacing w:after="0" w:line="276" w:lineRule="auto"/>
-              <w:jc w:val="center"/>
-              <w:rPr>
-                <w:rFonts w:ascii="Times New Roman" w:eastAsia="Times New Roman" w:hAnsi="Times New Roman" w:cs="Times New Roman"/>
-                <w:color w:val="000000"/>
-                <w:sz w:val="24"/>
-                <w:szCs w:val="24"/>
-              </w:rPr>
-            </w:pPr>
-            <w:r>
-              <w:rPr>
-                <w:rFonts w:ascii="Times New Roman" w:eastAsia="Times New Roman" w:hAnsi="Times New Roman" w:cs="Times New Roman"/>
-                <w:color w:val="000000"/>
-                <w:sz w:val="24"/>
-                <w:szCs w:val="24"/>
-              </w:rPr>
-              <w:t>0.69</w:t>
+            <w:vAlign w:val="bottom"/>
+          </w:tcPr>
+          <w:p>
+            <w:pPr>
+              <w:spacing w:after="0" w:line="276" w:lineRule="auto"/>
+              <w:jc w:val="center"/>
+              <w:rPr>
+                <w:rFonts w:ascii="Times New Roman" w:eastAsia="Times New Roman" w:hAnsi="Times New Roman" w:cs="Times New Roman"/>
+                <w:color w:val="000000"/>
+                <w:sz w:val="24"/>
+                <w:szCs w:val="24"/>
+              </w:rPr>
+            </w:pPr>
+            <w:r>
+              <w:rPr>
+                <w:rFonts w:ascii="Times New Roman" w:hAnsi="Times New Roman" w:cs="Times New Roman"/>
+                <w:color w:val="000000"/>
+                <w:sz w:val="24"/>
+                <w:szCs w:val="24"/>
+              </w:rPr>
+              <w:t>1</w:t>
             </w:r>
           </w:p>
         </w:tc>
@@ -14518,25 +14764,7 @@
           <w:szCs w:val="24"/>
           <w:lang w:val="fr-CA"/>
         </w:rPr>
-        <w:t xml:space="preserve"> (formule avec ou sans </w:t>
-      </w:r>
-      <w:r>
-        <w:rPr>
-          <w:rFonts w:ascii="Times New Roman" w:hAnsi="Times New Roman" w:cs="Times New Roman"/>
-          <w:sz w:val="24"/>
-          <w:szCs w:val="24"/>
-          <w:lang w:val="fr-CA"/>
-        </w:rPr>
-        <w:t>logarithme</w:t>
-      </w:r>
-      <w:r>
-        <w:rPr>
-          <w:rFonts w:ascii="Times New Roman" w:hAnsi="Times New Roman" w:cs="Times New Roman"/>
-          <w:sz w:val="24"/>
-          <w:szCs w:val="24"/>
-          <w:lang w:val="fr-CA"/>
-        </w:rPr>
-        <w:t>)</w:t>
+        <w:t xml:space="preserve"> (formule avec ou sans logarithme)</w:t>
       </w:r>
       <w:r>
         <w:rPr>
@@ -14981,7 +15209,25 @@
           <w:szCs w:val="24"/>
           <w:lang w:val="fr-CA"/>
         </w:rPr>
-        <w:t xml:space="preserve">les cas de test 2 et 3 soit lorsque la fréquence des mots minimale est égale à 1, que nous n’effectuons pas le </w:t>
+        <w:t xml:space="preserve">le cas de test </w:t>
+      </w:r>
+      <w:r>
+        <w:rPr>
+          <w:rFonts w:ascii="Times New Roman" w:hAnsi="Times New Roman" w:cs="Times New Roman"/>
+          <w:sz w:val="24"/>
+          <w:szCs w:val="24"/>
+          <w:lang w:val="fr-CA"/>
+        </w:rPr>
+        <w:t>5</w:t>
+      </w:r>
+      <w:r>
+        <w:rPr>
+          <w:rFonts w:ascii="Times New Roman" w:hAnsi="Times New Roman" w:cs="Times New Roman"/>
+          <w:sz w:val="24"/>
+          <w:szCs w:val="24"/>
+          <w:lang w:val="fr-CA"/>
+        </w:rPr>
+        <w:t xml:space="preserve"> soit lorsque la fréquence des mots minimale est égale à 1, que nous effectuons le </w:t>
       </w:r>
       <w:proofErr w:type="spellStart"/>
       <w:r>
@@ -15050,7 +15296,7 @@
           <w:szCs w:val="24"/>
           <w:lang w:val="fr-CA"/>
         </w:rPr>
-        <w:t xml:space="preserve"> = 1). </w:t>
+        <w:t xml:space="preserve"> = </w:t>
       </w:r>
       <w:r>
         <w:rPr>
@@ -15059,7 +15305,112 @@
           <w:szCs w:val="24"/>
           <w:lang w:val="fr-CA"/>
         </w:rPr>
-        <w:t xml:space="preserve">La méthode de calcul de probabilité ou la combinaison de probabilité n’ont aucune influence sur nos résultats. </w:t>
+        <w:t>0</w:t>
+      </w:r>
+      <w:r>
+        <w:rPr>
+          <w:rFonts w:ascii="Times New Roman" w:hAnsi="Times New Roman" w:cs="Times New Roman"/>
+          <w:sz w:val="24"/>
+          <w:szCs w:val="24"/>
+          <w:lang w:val="fr-CA"/>
+        </w:rPr>
+        <w:t xml:space="preserve">). </w:t>
+      </w:r>
+      <w:r>
+        <w:rPr>
+          <w:rFonts w:ascii="Times New Roman" w:hAnsi="Times New Roman" w:cs="Times New Roman"/>
+          <w:sz w:val="24"/>
+          <w:szCs w:val="24"/>
+          <w:lang w:val="fr-CA"/>
+        </w:rPr>
+        <w:t xml:space="preserve">La méthode de calcul de probabilité ou la combinaison de probabilité </w:t>
+      </w:r>
+      <w:r>
+        <w:rPr>
+          <w:rFonts w:ascii="Times New Roman" w:hAnsi="Times New Roman" w:cs="Times New Roman"/>
+          <w:sz w:val="24"/>
+          <w:szCs w:val="24"/>
+          <w:lang w:val="fr-CA"/>
+        </w:rPr>
+        <w:t>n’exercent</w:t>
+      </w:r>
+      <w:r>
+        <w:rPr>
+          <w:rFonts w:ascii="Times New Roman" w:hAnsi="Times New Roman" w:cs="Times New Roman"/>
+          <w:sz w:val="24"/>
+          <w:szCs w:val="24"/>
+          <w:lang w:val="fr-CA"/>
+        </w:rPr>
+        <w:t xml:space="preserve"> aucune influence sur nos résultats. </w:t>
+      </w:r>
+      <w:r>
+        <w:rPr>
+          <w:rFonts w:ascii="Times New Roman" w:hAnsi="Times New Roman" w:cs="Times New Roman"/>
+          <w:sz w:val="24"/>
+          <w:szCs w:val="24"/>
+          <w:lang w:val="fr-CA"/>
+        </w:rPr>
+        <w:t xml:space="preserve">Un autre résultat intéressant est le cas de test 6 qui est similaire au cas de test 5 mais le paramètre </w:t>
+      </w:r>
+      <w:proofErr w:type="spellStart"/>
+      <w:r>
+        <w:rPr>
+          <w:rFonts w:ascii="Times New Roman" w:hAnsi="Times New Roman" w:cs="Times New Roman"/>
+          <w:sz w:val="24"/>
+          <w:szCs w:val="24"/>
+          <w:lang w:val="fr-CA"/>
+        </w:rPr>
+        <w:t>clean_opt</w:t>
+      </w:r>
+      <w:proofErr w:type="spellEnd"/>
+      <w:r>
+        <w:rPr>
+          <w:rFonts w:ascii="Times New Roman" w:hAnsi="Times New Roman" w:cs="Times New Roman"/>
+          <w:sz w:val="24"/>
+          <w:szCs w:val="24"/>
+          <w:lang w:val="fr-CA"/>
+        </w:rPr>
+        <w:t xml:space="preserve"> vaut 1 donc nous n’effectuons pas le </w:t>
+      </w:r>
+      <w:proofErr w:type="spellStart"/>
+      <w:r>
+        <w:rPr>
+          <w:rFonts w:ascii="Times New Roman" w:hAnsi="Times New Roman" w:cs="Times New Roman"/>
+          <w:sz w:val="24"/>
+          <w:szCs w:val="24"/>
+          <w:lang w:val="fr-CA"/>
+        </w:rPr>
+        <w:t>stemming</w:t>
+      </w:r>
+      <w:proofErr w:type="spellEnd"/>
+      <w:r>
+        <w:rPr>
+          <w:rFonts w:ascii="Times New Roman" w:hAnsi="Times New Roman" w:cs="Times New Roman"/>
+          <w:sz w:val="24"/>
+          <w:szCs w:val="24"/>
+          <w:lang w:val="fr-CA"/>
+        </w:rPr>
+        <w:t xml:space="preserve"> et nous enlevons les « </w:t>
+      </w:r>
+      <w:proofErr w:type="spellStart"/>
+      <w:r>
+        <w:rPr>
+          <w:rFonts w:ascii="Times New Roman" w:hAnsi="Times New Roman" w:cs="Times New Roman"/>
+          <w:sz w:val="24"/>
+          <w:szCs w:val="24"/>
+          <w:lang w:val="fr-CA"/>
+        </w:rPr>
+        <w:t>stop_words</w:t>
+      </w:r>
+      <w:proofErr w:type="spellEnd"/>
+      <w:r>
+        <w:rPr>
+          <w:rFonts w:ascii="Times New Roman" w:hAnsi="Times New Roman" w:cs="Times New Roman"/>
+          <w:sz w:val="24"/>
+          <w:szCs w:val="24"/>
+          <w:lang w:val="fr-CA"/>
+        </w:rPr>
+        <w:t xml:space="preserve"> ».  </w:t>
       </w:r>
     </w:p>
     <w:p>

</xml_diff>